<commit_message>
Updated docs and pdf file
</commit_message>
<xml_diff>
--- a/Interim report- AUTOMATIC TICKET ASSIGNMENT.docx
+++ b/Interim report- AUTOMATIC TICKET ASSIGNMENT.docx
@@ -4,6 +4,375 @@
   <w:body>
     <w:sdt>
       <w:sdtPr>
+        <w:id w:val="1503937457"/>
+        <w:docPartObj>
+          <w:docPartGallery w:val="Cover Pages"/>
+          <w:docPartUnique/>
+        </w:docPartObj>
+      </w:sdtPr>
+      <w:sdtEndPr/>
+      <w:sdtContent>
+        <w:p>
+          <w:r>
+            <w:rPr>
+              <w:noProof/>
+            </w:rPr>
+            <mc:AlternateContent>
+              <mc:Choice Requires="wpg">
+                <w:drawing>
+                  <wp:anchor distT="0" distB="0" distL="114300" distR="114300" simplePos="0" relativeHeight="251659264" behindDoc="1" locked="0" layoutInCell="1" allowOverlap="1" wp14:anchorId="544E3A30" wp14:editId="581B22AC">
+                    <wp:simplePos x="0" y="0"/>
+                    <wp:positionH relativeFrom="page">
+                      <wp:align>center</wp:align>
+                    </wp:positionH>
+                    <wp:positionV relativeFrom="page">
+                      <wp:align>center</wp:align>
+                    </wp:positionV>
+                    <wp:extent cx="6864824" cy="9123528"/>
+                    <wp:effectExtent l="0" t="0" r="2540" b="635"/>
+                    <wp:wrapNone/>
+                    <wp:docPr id="193" name="Group 193"/>
+                    <wp:cNvGraphicFramePr/>
+                    <a:graphic xmlns:a="http://schemas.openxmlformats.org/drawingml/2006/main">
+                      <a:graphicData uri="http://schemas.microsoft.com/office/word/2010/wordprocessingGroup">
+                        <wpg:wgp>
+                          <wpg:cNvGrpSpPr/>
+                          <wpg:grpSpPr>
+                            <a:xfrm>
+                              <a:off x="0" y="0"/>
+                              <a:ext cx="6864824" cy="9123528"/>
+                              <a:chOff x="0" y="0"/>
+                              <a:chExt cx="6864824" cy="9123528"/>
+                            </a:xfrm>
+                          </wpg:grpSpPr>
+                          <wps:wsp>
+                            <wps:cNvPr id="194" name="Rectangle 194"/>
+                            <wps:cNvSpPr/>
+                            <wps:spPr>
+                              <a:xfrm>
+                                <a:off x="0" y="0"/>
+                                <a:ext cx="6858000" cy="1371600"/>
+                              </a:xfrm>
+                              <a:prstGeom prst="rect">
+                                <a:avLst/>
+                              </a:prstGeom>
+                              <a:solidFill>
+                                <a:schemeClr val="accent1"/>
+                              </a:solidFill>
+                              <a:ln>
+                                <a:noFill/>
+                              </a:ln>
+                            </wps:spPr>
+                            <wps:style>
+                              <a:lnRef idx="2">
+                                <a:schemeClr val="accent1">
+                                  <a:shade val="50000"/>
+                                </a:schemeClr>
+                              </a:lnRef>
+                              <a:fillRef idx="1">
+                                <a:schemeClr val="accent1"/>
+                              </a:fillRef>
+                              <a:effectRef idx="0">
+                                <a:schemeClr val="accent1"/>
+                              </a:effectRef>
+                              <a:fontRef idx="minor">
+                                <a:schemeClr val="lt1"/>
+                              </a:fontRef>
+                            </wps:style>
+                            <wps:bodyPr rot="0" spcFirstLastPara="0" vertOverflow="overflow" horzOverflow="overflow" vert="horz" wrap="square" lIns="91440" tIns="45720" rIns="91440" bIns="45720" numCol="1" spcCol="0" rtlCol="0" fromWordArt="0" anchor="ctr" anchorCtr="0" forceAA="0" compatLnSpc="1">
+                              <a:prstTxWarp prst="textNoShape">
+                                <a:avLst/>
+                              </a:prstTxWarp>
+                              <a:noAutofit/>
+                            </wps:bodyPr>
+                          </wps:wsp>
+                          <wps:wsp>
+                            <wps:cNvPr id="195" name="Rectangle 195"/>
+                            <wps:cNvSpPr/>
+                            <wps:spPr>
+                              <a:xfrm>
+                                <a:off x="0" y="4094328"/>
+                                <a:ext cx="6858000" cy="5029200"/>
+                              </a:xfrm>
+                              <a:prstGeom prst="rect">
+                                <a:avLst/>
+                              </a:prstGeom>
+                              <a:solidFill>
+                                <a:schemeClr val="accent1"/>
+                              </a:solidFill>
+                              <a:ln>
+                                <a:noFill/>
+                              </a:ln>
+                            </wps:spPr>
+                            <wps:style>
+                              <a:lnRef idx="2">
+                                <a:schemeClr val="accent1">
+                                  <a:shade val="50000"/>
+                                </a:schemeClr>
+                              </a:lnRef>
+                              <a:fillRef idx="1">
+                                <a:schemeClr val="accent1"/>
+                              </a:fillRef>
+                              <a:effectRef idx="0">
+                                <a:schemeClr val="accent1"/>
+                              </a:effectRef>
+                              <a:fontRef idx="minor">
+                                <a:schemeClr val="lt1"/>
+                              </a:fontRef>
+                            </wps:style>
+                            <wps:txbx>
+                              <w:txbxContent>
+                                <w:p>
+                                  <w:pPr>
+                                    <w:pStyle w:val="NoSpacing"/>
+                                    <w:spacing w:before="120"/>
+                                    <w:rPr>
+                                      <w:color w:val="FFFFFF" w:themeColor="background1"/>
+                                    </w:rPr>
+                                  </w:pPr>
+                                </w:p>
+                              </w:txbxContent>
+                            </wps:txbx>
+                            <wps:bodyPr rot="0" spcFirstLastPara="0" vertOverflow="overflow" horzOverflow="overflow" vert="horz" wrap="square" lIns="457200" tIns="731520" rIns="457200" bIns="457200" numCol="1" spcCol="0" rtlCol="0" fromWordArt="0" anchor="b" anchorCtr="0" forceAA="0" compatLnSpc="1">
+                              <a:prstTxWarp prst="textNoShape">
+                                <a:avLst/>
+                              </a:prstTxWarp>
+                              <a:noAutofit/>
+                            </wps:bodyPr>
+                          </wps:wsp>
+                          <wps:wsp>
+                            <wps:cNvPr id="196" name="Text Box 196"/>
+                            <wps:cNvSpPr txBox="1"/>
+                            <wps:spPr>
+                              <a:xfrm>
+                                <a:off x="6824" y="1371600"/>
+                                <a:ext cx="6858000" cy="2722728"/>
+                              </a:xfrm>
+                              <a:prstGeom prst="rect">
+                                <a:avLst/>
+                              </a:prstGeom>
+                              <a:solidFill>
+                                <a:schemeClr val="bg1"/>
+                              </a:solidFill>
+                              <a:ln w="6350">
+                                <a:noFill/>
+                              </a:ln>
+                              <a:effectLst/>
+                            </wps:spPr>
+                            <wps:style>
+                              <a:lnRef idx="0">
+                                <a:schemeClr val="accent1"/>
+                              </a:lnRef>
+                              <a:fillRef idx="0">
+                                <a:schemeClr val="accent1"/>
+                              </a:fillRef>
+                              <a:effectRef idx="0">
+                                <a:schemeClr val="accent1"/>
+                              </a:effectRef>
+                              <a:fontRef idx="minor">
+                                <a:schemeClr val="dk1"/>
+                              </a:fontRef>
+                            </wps:style>
+                            <wps:txbx>
+                              <w:txbxContent>
+                                <w:sdt>
+                                  <w:sdtPr>
+                                    <w:rPr>
+                                      <w:rFonts w:asciiTheme="majorHAnsi" w:eastAsiaTheme="majorEastAsia" w:hAnsiTheme="majorHAnsi" w:cstheme="majorBidi"/>
+                                      <w:caps/>
+                                      <w:color w:val="4472C4" w:themeColor="accent1"/>
+                                      <w:sz w:val="56"/>
+                                      <w:szCs w:val="56"/>
+                                    </w:rPr>
+                                    <w:alias w:val="Title"/>
+                                    <w:tag w:val=""/>
+                                    <w:id w:val="-9991715"/>
+                                    <w:dataBinding w:prefixMappings="xmlns:ns0='http://purl.org/dc/elements/1.1/' xmlns:ns1='http://schemas.openxmlformats.org/package/2006/metadata/core-properties' " w:xpath="/ns1:coreProperties[1]/ns0:title[1]" w:storeItemID="{6C3C8BC8-F283-45AE-878A-BAB7291924A1}"/>
+                                    <w:text/>
+                                  </w:sdtPr>
+                                  <w:sdtEndPr/>
+                                  <w:sdtContent>
+                                    <w:p>
+                                      <w:pPr>
+                                        <w:pStyle w:val="NoSpacing"/>
+                                        <w:jc w:val="center"/>
+                                        <w:rPr>
+                                          <w:rFonts w:asciiTheme="majorHAnsi" w:eastAsiaTheme="majorEastAsia" w:hAnsiTheme="majorHAnsi" w:cstheme="majorBidi"/>
+                                          <w:caps/>
+                                          <w:color w:val="4472C4" w:themeColor="accent1"/>
+                                          <w:sz w:val="72"/>
+                                          <w:szCs w:val="72"/>
+                                        </w:rPr>
+                                      </w:pPr>
+                                      <w:r>
+                                        <w:rPr>
+                                          <w:rFonts w:asciiTheme="majorHAnsi" w:eastAsiaTheme="majorEastAsia" w:hAnsiTheme="majorHAnsi" w:cstheme="majorBidi"/>
+                                          <w:color w:val="4472C4" w:themeColor="accent1"/>
+                                          <w:sz w:val="56"/>
+                                          <w:szCs w:val="56"/>
+                                        </w:rPr>
+                                        <w:t xml:space="preserve">Capstone Project  </w:t>
+                                      </w:r>
+                                      <w:r>
+                                        <w:rPr>
+                                          <w:rFonts w:asciiTheme="majorHAnsi" w:eastAsiaTheme="majorEastAsia" w:hAnsiTheme="majorHAnsi" w:cstheme="majorBidi"/>
+                                          <w:color w:val="4472C4" w:themeColor="accent1"/>
+                                          <w:sz w:val="56"/>
+                                          <w:szCs w:val="56"/>
+                                        </w:rPr>
+                                        <w:t xml:space="preserve">             </w:t>
+                                      </w:r>
+                                      <w:r>
+                                        <w:rPr>
+                                          <w:rFonts w:asciiTheme="majorHAnsi" w:eastAsiaTheme="majorEastAsia" w:hAnsiTheme="majorHAnsi" w:cstheme="majorBidi"/>
+                                          <w:color w:val="4472C4" w:themeColor="accent1"/>
+                                          <w:sz w:val="56"/>
+                                          <w:szCs w:val="56"/>
+                                        </w:rPr>
+                                        <w:t>Automatic Ticket Assignment         Interim Report</w:t>
+                                      </w:r>
+                                    </w:p>
+                                  </w:sdtContent>
+                                </w:sdt>
+                              </w:txbxContent>
+                            </wps:txbx>
+                            <wps:bodyPr rot="0" spcFirstLastPara="0" vertOverflow="overflow" horzOverflow="overflow" vert="horz" wrap="square" lIns="457200" tIns="91440" rIns="457200" bIns="91440" numCol="1" spcCol="0" rtlCol="0" fromWordArt="0" anchor="ctr" anchorCtr="0" forceAA="0" compatLnSpc="1">
+                              <a:prstTxWarp prst="textNoShape">
+                                <a:avLst/>
+                              </a:prstTxWarp>
+                              <a:noAutofit/>
+                            </wps:bodyPr>
+                          </wps:wsp>
+                        </wpg:wgp>
+                      </a:graphicData>
+                    </a:graphic>
+                    <wp14:sizeRelH relativeFrom="page">
+                      <wp14:pctWidth>88200</wp14:pctWidth>
+                    </wp14:sizeRelH>
+                    <wp14:sizeRelV relativeFrom="page">
+                      <wp14:pctHeight>90900</wp14:pctHeight>
+                    </wp14:sizeRelV>
+                  </wp:anchor>
+                </w:drawing>
+              </mc:Choice>
+              <mc:Fallback>
+                <w:pict>
+                  <v:group w14:anchorId="544E3A30" id="Group 193" o:spid="_x0000_s1026" style="position:absolute;margin-left:0;margin-top:0;width:540.55pt;height:718.4pt;z-index:-251657216;mso-width-percent:882;mso-height-percent:909;mso-position-horizontal:center;mso-position-horizontal-relative:page;mso-position-vertical:center;mso-position-vertical-relative:page;mso-width-percent:882;mso-height-percent:909" coordsize="68648,91235" o:gfxdata="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">
+                    <v:rect id="Rectangle 194" o:spid="_x0000_s1027" style="position:absolute;width:68580;height:13716;visibility:visible;mso-wrap-style:square;v-text-anchor:middle" o:gfxdata="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" fillcolor="#4472c4 [3204]" stroked="f" strokeweight="1pt"/>
+                    <v:rect id="Rectangle 195" o:spid="_x0000_s1028" style="position:absolute;top:40943;width:68580;height:50292;visibility:visible;mso-wrap-style:square;v-text-anchor:bottom" o:gfxdata="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" fillcolor="#4472c4 [3204]" stroked="f" strokeweight="1pt">
+                      <v:textbox inset="36pt,57.6pt,36pt,36pt">
+                        <w:txbxContent>
+                          <w:p>
+                            <w:pPr>
+                              <w:pStyle w:val="NoSpacing"/>
+                              <w:spacing w:before="120"/>
+                              <w:rPr>
+                                <w:color w:val="FFFFFF" w:themeColor="background1"/>
+                              </w:rPr>
+                            </w:pPr>
+                          </w:p>
+                        </w:txbxContent>
+                      </v:textbox>
+                    </v:rect>
+                    <v:shapetype id="_x0000_t202" coordsize="21600,21600" o:spt="202" path="m,l,21600r21600,l21600,xe">
+                      <v:stroke joinstyle="miter"/>
+                      <v:path gradientshapeok="t" o:connecttype="rect"/>
+                    </v:shapetype>
+                    <v:shape id="Text Box 196" o:spid="_x0000_s1029" type="#_x0000_t202" style="position:absolute;left:68;top:13716;width:68580;height:27227;visibility:visible;mso-wrap-style:square;v-text-anchor:middle" o:gfxdata="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" fillcolor="white [3212]" stroked="f" strokeweight=".5pt">
+                      <v:textbox inset="36pt,7.2pt,36pt,7.2pt">
+                        <w:txbxContent>
+                          <w:sdt>
+                            <w:sdtPr>
+                              <w:rPr>
+                                <w:rFonts w:asciiTheme="majorHAnsi" w:eastAsiaTheme="majorEastAsia" w:hAnsiTheme="majorHAnsi" w:cstheme="majorBidi"/>
+                                <w:caps/>
+                                <w:color w:val="4472C4" w:themeColor="accent1"/>
+                                <w:sz w:val="56"/>
+                                <w:szCs w:val="56"/>
+                              </w:rPr>
+                              <w:alias w:val="Title"/>
+                              <w:tag w:val=""/>
+                              <w:id w:val="-9991715"/>
+                              <w:dataBinding w:prefixMappings="xmlns:ns0='http://purl.org/dc/elements/1.1/' xmlns:ns1='http://schemas.openxmlformats.org/package/2006/metadata/core-properties' " w:xpath="/ns1:coreProperties[1]/ns0:title[1]" w:storeItemID="{6C3C8BC8-F283-45AE-878A-BAB7291924A1}"/>
+                              <w:text/>
+                            </w:sdtPr>
+                            <w:sdtEndPr/>
+                            <w:sdtContent>
+                              <w:p>
+                                <w:pPr>
+                                  <w:pStyle w:val="NoSpacing"/>
+                                  <w:jc w:val="center"/>
+                                  <w:rPr>
+                                    <w:rFonts w:asciiTheme="majorHAnsi" w:eastAsiaTheme="majorEastAsia" w:hAnsiTheme="majorHAnsi" w:cstheme="majorBidi"/>
+                                    <w:caps/>
+                                    <w:color w:val="4472C4" w:themeColor="accent1"/>
+                                    <w:sz w:val="72"/>
+                                    <w:szCs w:val="72"/>
+                                  </w:rPr>
+                                </w:pPr>
+                                <w:r>
+                                  <w:rPr>
+                                    <w:rFonts w:asciiTheme="majorHAnsi" w:eastAsiaTheme="majorEastAsia" w:hAnsiTheme="majorHAnsi" w:cstheme="majorBidi"/>
+                                    <w:color w:val="4472C4" w:themeColor="accent1"/>
+                                    <w:sz w:val="56"/>
+                                    <w:szCs w:val="56"/>
+                                  </w:rPr>
+                                  <w:t xml:space="preserve">Capstone Project  </w:t>
+                                </w:r>
+                                <w:r>
+                                  <w:rPr>
+                                    <w:rFonts w:asciiTheme="majorHAnsi" w:eastAsiaTheme="majorEastAsia" w:hAnsiTheme="majorHAnsi" w:cstheme="majorBidi"/>
+                                    <w:color w:val="4472C4" w:themeColor="accent1"/>
+                                    <w:sz w:val="56"/>
+                                    <w:szCs w:val="56"/>
+                                  </w:rPr>
+                                  <w:t xml:space="preserve">             </w:t>
+                                </w:r>
+                                <w:r>
+                                  <w:rPr>
+                                    <w:rFonts w:asciiTheme="majorHAnsi" w:eastAsiaTheme="majorEastAsia" w:hAnsiTheme="majorHAnsi" w:cstheme="majorBidi"/>
+                                    <w:color w:val="4472C4" w:themeColor="accent1"/>
+                                    <w:sz w:val="56"/>
+                                    <w:szCs w:val="56"/>
+                                  </w:rPr>
+                                  <w:t>Automatic Ticket Assignment         Interim Report</w:t>
+                                </w:r>
+                              </w:p>
+                            </w:sdtContent>
+                          </w:sdt>
+                        </w:txbxContent>
+                      </v:textbox>
+                    </v:shape>
+                    <w10:wrap anchorx="page" anchory="page"/>
+                  </v:group>
+                </w:pict>
+              </mc:Fallback>
+            </mc:AlternateContent>
+          </w:r>
+        </w:p>
+        <w:p>
+          <w:pPr>
+            <w:rPr>
+              <w:rFonts w:asciiTheme="majorHAnsi" w:eastAsiaTheme="majorEastAsia" w:hAnsiTheme="majorHAnsi" w:cstheme="majorBidi"/>
+              <w:color w:val="2F5496" w:themeColor="accent1" w:themeShade="BF"/>
+              <w:sz w:val="40"/>
+              <w:szCs w:val="40"/>
+            </w:rPr>
+          </w:pPr>
+          <w:r>
+            <w:br w:type="page"/>
+          </w:r>
+        </w:p>
+      </w:sdtContent>
+    </w:sdt>
+    <w:sdt>
+      <w:sdtPr>
+        <w:rPr>
+          <w:rFonts w:asciiTheme="minorHAnsi" w:eastAsiaTheme="minorEastAsia" w:hAnsiTheme="minorHAnsi" w:cstheme="minorBidi"/>
+          <w:color w:val="auto"/>
+          <w:sz w:val="21"/>
+          <w:szCs w:val="21"/>
+        </w:rPr>
         <w:id w:val="-1768534310"/>
         <w:docPartObj>
           <w:docPartGallery w:val="Table of Contents"/>
@@ -12,13 +381,9 @@
       </w:sdtPr>
       <w:sdtEndPr>
         <w:rPr>
-          <w:rFonts w:asciiTheme="minorHAnsi" w:eastAsiaTheme="minorEastAsia" w:hAnsiTheme="minorHAnsi" w:cstheme="minorBidi"/>
           <w:b/>
           <w:bCs/>
           <w:noProof/>
-          <w:color w:val="auto"/>
-          <w:sz w:val="21"/>
-          <w:szCs w:val="21"/>
         </w:rPr>
       </w:sdtEndPr>
       <w:sdtContent>
@@ -53,7 +418,7 @@
           <w:r>
             <w:fldChar w:fldCharType="separate"/>
           </w:r>
-          <w:hyperlink w:anchor="_Toc56338426" w:history="1">
+          <w:hyperlink w:anchor="_Toc56945740" w:history="1">
             <w:r>
               <w:rPr>
                 <w:rStyle w:val="Hyperlink"/>
@@ -81,7 +446,7 @@
                 <w:noProof/>
                 <w:webHidden/>
               </w:rPr>
-              <w:instrText xml:space="preserve"> PAGEREF _Toc56338426 \h </w:instrText>
+              <w:instrText xml:space="preserve"> PAGEREF _Toc56945740 \h </w:instrText>
             </w:r>
             <w:r>
               <w:rPr>
@@ -126,7 +491,7 @@
               <w:lang w:val="en-IN" w:eastAsia="en-IN"/>
             </w:rPr>
           </w:pPr>
-          <w:hyperlink w:anchor="_Toc56338427" w:history="1">
+          <w:hyperlink w:anchor="_Toc56945741" w:history="1">
             <w:r>
               <w:rPr>
                 <w:rStyle w:val="Hyperlink"/>
@@ -154,7 +519,7 @@
                 <w:noProof/>
                 <w:webHidden/>
               </w:rPr>
-              <w:instrText xml:space="preserve"> PAGEREF _Toc56338427 \h </w:instrText>
+              <w:instrText xml:space="preserve"> PAGEREF _Toc56945741 \h </w:instrText>
             </w:r>
             <w:r>
               <w:rPr>
@@ -199,7 +564,7 @@
               <w:lang w:val="en-IN" w:eastAsia="en-IN"/>
             </w:rPr>
           </w:pPr>
-          <w:hyperlink w:anchor="_Toc56338428" w:history="1">
+          <w:hyperlink w:anchor="_Toc56945742" w:history="1">
             <w:r>
               <w:rPr>
                 <w:rStyle w:val="Hyperlink"/>
@@ -227,7 +592,7 @@
                 <w:noProof/>
                 <w:webHidden/>
               </w:rPr>
-              <w:instrText xml:space="preserve"> PAGEREF _Toc56338428 \h </w:instrText>
+              <w:instrText xml:space="preserve"> PAGEREF _Toc56945742 \h </w:instrText>
             </w:r>
             <w:r>
               <w:rPr>
@@ -272,7 +637,7 @@
               <w:lang w:val="en-IN" w:eastAsia="en-IN"/>
             </w:rPr>
           </w:pPr>
-          <w:hyperlink w:anchor="_Toc56338429" w:history="1">
+          <w:hyperlink w:anchor="_Toc56945743" w:history="1">
             <w:r>
               <w:rPr>
                 <w:rStyle w:val="Hyperlink"/>
@@ -300,7 +665,7 @@
                 <w:noProof/>
                 <w:webHidden/>
               </w:rPr>
-              <w:instrText xml:space="preserve"> PAGEREF _Toc56338429 \h </w:instrText>
+              <w:instrText xml:space="preserve"> PAGEREF _Toc56945743 \h </w:instrText>
             </w:r>
             <w:r>
               <w:rPr>
@@ -320,7 +685,7 @@
                 <w:noProof/>
                 <w:webHidden/>
               </w:rPr>
-              <w:t>3</w:t>
+              <w:t>2</w:t>
             </w:r>
             <w:r>
               <w:rPr>
@@ -345,7 +710,7 @@
               <w:lang w:val="en-IN" w:eastAsia="en-IN"/>
             </w:rPr>
           </w:pPr>
-          <w:hyperlink w:anchor="_Toc56338430" w:history="1">
+          <w:hyperlink w:anchor="_Toc56945744" w:history="1">
             <w:r>
               <w:rPr>
                 <w:rStyle w:val="Hyperlink"/>
@@ -373,7 +738,7 @@
                 <w:noProof/>
                 <w:webHidden/>
               </w:rPr>
-              <w:instrText xml:space="preserve"> PAGEREF _Toc56338430 \h </w:instrText>
+              <w:instrText xml:space="preserve"> PAGEREF _Toc56945744 \h </w:instrText>
             </w:r>
             <w:r>
               <w:rPr>
@@ -418,7 +783,7 @@
               <w:lang w:val="en-IN" w:eastAsia="en-IN"/>
             </w:rPr>
           </w:pPr>
-          <w:hyperlink w:anchor="_Toc56338431" w:history="1">
+          <w:hyperlink w:anchor="_Toc56945745" w:history="1">
             <w:r>
               <w:rPr>
                 <w:rStyle w:val="Hyperlink"/>
@@ -446,7 +811,7 @@
                 <w:noProof/>
                 <w:webHidden/>
               </w:rPr>
-              <w:instrText xml:space="preserve"> PAGEREF _Toc56338431 \h </w:instrText>
+              <w:instrText xml:space="preserve"> PAGEREF _Toc56945745 \h </w:instrText>
             </w:r>
             <w:r>
               <w:rPr>
@@ -491,7 +856,7 @@
               <w:lang w:val="en-IN" w:eastAsia="en-IN"/>
             </w:rPr>
           </w:pPr>
-          <w:hyperlink w:anchor="_Toc56338432" w:history="1">
+          <w:hyperlink w:anchor="_Toc56945746" w:history="1">
             <w:r>
               <w:rPr>
                 <w:rStyle w:val="Hyperlink"/>
@@ -519,7 +884,7 @@
                 <w:noProof/>
                 <w:webHidden/>
               </w:rPr>
-              <w:instrText xml:space="preserve"> PAGEREF _Toc56338432 \h </w:instrText>
+              <w:instrText xml:space="preserve"> PAGEREF _Toc56945746 \h </w:instrText>
             </w:r>
             <w:r>
               <w:rPr>
@@ -564,7 +929,7 @@
               <w:lang w:val="en-IN" w:eastAsia="en-IN"/>
             </w:rPr>
           </w:pPr>
-          <w:hyperlink w:anchor="_Toc56338433" w:history="1">
+          <w:hyperlink w:anchor="_Toc56945747" w:history="1">
             <w:r>
               <w:rPr>
                 <w:rStyle w:val="Hyperlink"/>
@@ -592,7 +957,7 @@
                 <w:noProof/>
                 <w:webHidden/>
               </w:rPr>
-              <w:instrText xml:space="preserve"> PAGEREF _Toc56338433 \h </w:instrText>
+              <w:instrText xml:space="preserve"> PAGEREF _Toc56945747 \h </w:instrText>
             </w:r>
             <w:r>
               <w:rPr>
@@ -612,7 +977,7 @@
                 <w:noProof/>
                 <w:webHidden/>
               </w:rPr>
-              <w:t>5</w:t>
+              <w:t>4</w:t>
             </w:r>
             <w:r>
               <w:rPr>
@@ -637,7 +1002,7 @@
               <w:lang w:val="en-IN" w:eastAsia="en-IN"/>
             </w:rPr>
           </w:pPr>
-          <w:hyperlink w:anchor="_Toc56338434" w:history="1">
+          <w:hyperlink w:anchor="_Toc56945748" w:history="1">
             <w:r>
               <w:rPr>
                 <w:rStyle w:val="Hyperlink"/>
@@ -665,7 +1030,7 @@
                 <w:noProof/>
                 <w:webHidden/>
               </w:rPr>
-              <w:instrText xml:space="preserve"> PAGEREF _Toc56338434 \h </w:instrText>
+              <w:instrText xml:space="preserve"> PAGEREF _Toc56945748 \h </w:instrText>
             </w:r>
             <w:r>
               <w:rPr>
@@ -685,7 +1050,7 @@
                 <w:noProof/>
                 <w:webHidden/>
               </w:rPr>
-              <w:t>6</w:t>
+              <w:t>5</w:t>
             </w:r>
             <w:r>
               <w:rPr>
@@ -710,14 +1075,14 @@
               <w:lang w:val="en-IN" w:eastAsia="en-IN"/>
             </w:rPr>
           </w:pPr>
-          <w:hyperlink w:anchor="_Toc56338435" w:history="1">
+          <w:hyperlink w:anchor="_Toc56945749" w:history="1">
             <w:r>
               <w:rPr>
                 <w:rStyle w:val="Hyperlink"/>
                 <w:rFonts w:cstheme="majorHAnsi"/>
                 <w:noProof/>
               </w:rPr>
-              <w:t>Translation</w:t>
+              <w:t>Word Distribution</w:t>
             </w:r>
             <w:r>
               <w:rPr>
@@ -738,7 +1103,7 @@
                 <w:noProof/>
                 <w:webHidden/>
               </w:rPr>
-              <w:instrText xml:space="preserve"> PAGEREF _Toc56338435 \h </w:instrText>
+              <w:instrText xml:space="preserve"> PAGEREF _Toc56945749 \h </w:instrText>
             </w:r>
             <w:r>
               <w:rPr>
@@ -783,14 +1148,14 @@
               <w:lang w:val="en-IN" w:eastAsia="en-IN"/>
             </w:rPr>
           </w:pPr>
-          <w:hyperlink w:anchor="_Toc56338436" w:history="1">
+          <w:hyperlink w:anchor="_Toc56945750" w:history="1">
             <w:r>
               <w:rPr>
                 <w:rStyle w:val="Hyperlink"/>
                 <w:rFonts w:cstheme="majorHAnsi"/>
                 <w:noProof/>
               </w:rPr>
-              <w:t>Word Distribution</w:t>
+              <w:t>Lemmatization &amp; Stop words removal</w:t>
             </w:r>
             <w:r>
               <w:rPr>
@@ -811,7 +1176,7 @@
                 <w:noProof/>
                 <w:webHidden/>
               </w:rPr>
-              <w:instrText xml:space="preserve"> PAGEREF _Toc56338436 \h </w:instrText>
+              <w:instrText xml:space="preserve"> PAGEREF _Toc56945750 \h </w:instrText>
             </w:r>
             <w:r>
               <w:rPr>
@@ -831,7 +1196,7 @@
                 <w:noProof/>
                 <w:webHidden/>
               </w:rPr>
-              <w:t>6</w:t>
+              <w:t>7</w:t>
             </w:r>
             <w:r>
               <w:rPr>
@@ -856,14 +1221,14 @@
               <w:lang w:val="en-IN" w:eastAsia="en-IN"/>
             </w:rPr>
           </w:pPr>
-          <w:hyperlink w:anchor="_Toc56338437" w:history="1">
+          <w:hyperlink w:anchor="_Toc56945751" w:history="1">
             <w:r>
               <w:rPr>
                 <w:rStyle w:val="Hyperlink"/>
                 <w:rFonts w:cstheme="majorHAnsi"/>
                 <w:noProof/>
               </w:rPr>
-              <w:t>Lemmatization &amp; Stop words removal</w:t>
+              <w:t>Spell Check</w:t>
             </w:r>
             <w:r>
               <w:rPr>
@@ -884,7 +1249,80 @@
                 <w:noProof/>
                 <w:webHidden/>
               </w:rPr>
-              <w:instrText xml:space="preserve"> PAGEREF _Toc56338437 \h </w:instrText>
+              <w:instrText xml:space="preserve"> PAGEREF _Toc56945751 \h </w:instrText>
+            </w:r>
+            <w:r>
+              <w:rPr>
+                <w:noProof/>
+                <w:webHidden/>
+              </w:rPr>
+            </w:r>
+            <w:r>
+              <w:rPr>
+                <w:noProof/>
+                <w:webHidden/>
+              </w:rPr>
+              <w:fldChar w:fldCharType="separate"/>
+            </w:r>
+            <w:r>
+              <w:rPr>
+                <w:noProof/>
+                <w:webHidden/>
+              </w:rPr>
+              <w:t>7</w:t>
+            </w:r>
+            <w:r>
+              <w:rPr>
+                <w:noProof/>
+                <w:webHidden/>
+              </w:rPr>
+              <w:fldChar w:fldCharType="end"/>
+            </w:r>
+          </w:hyperlink>
+        </w:p>
+        <w:p>
+          <w:pPr>
+            <w:pStyle w:val="TOC1"/>
+            <w:tabs>
+              <w:tab w:val="right" w:leader="dot" w:pos="9016"/>
+            </w:tabs>
+            <w:rPr>
+              <w:rFonts w:cstheme="minorBidi"/>
+              <w:noProof/>
+              <w:sz w:val="22"/>
+              <w:szCs w:val="22"/>
+              <w:lang w:val="en-IN" w:eastAsia="en-IN"/>
+            </w:rPr>
+          </w:pPr>
+          <w:hyperlink w:anchor="_Toc56945752" w:history="1">
+            <w:r>
+              <w:rPr>
+                <w:rStyle w:val="Hyperlink"/>
+                <w:rFonts w:cstheme="majorHAnsi"/>
+                <w:noProof/>
+              </w:rPr>
+              <w:t>Deciding Models and Model Building</w:t>
+            </w:r>
+            <w:r>
+              <w:rPr>
+                <w:noProof/>
+                <w:webHidden/>
+              </w:rPr>
+              <w:tab/>
+            </w:r>
+            <w:r>
+              <w:rPr>
+                <w:noProof/>
+                <w:webHidden/>
+              </w:rPr>
+              <w:fldChar w:fldCharType="begin"/>
+            </w:r>
+            <w:r>
+              <w:rPr>
+                <w:noProof/>
+                <w:webHidden/>
+              </w:rPr>
+              <w:instrText xml:space="preserve"> PAGEREF _Toc56945752 \h </w:instrText>
             </w:r>
             <w:r>
               <w:rPr>
@@ -929,14 +1367,14 @@
               <w:lang w:val="en-IN" w:eastAsia="en-IN"/>
             </w:rPr>
           </w:pPr>
-          <w:hyperlink w:anchor="_Toc56338438" w:history="1">
+          <w:hyperlink w:anchor="_Toc56945753" w:history="1">
             <w:r>
               <w:rPr>
                 <w:rStyle w:val="Hyperlink"/>
                 <w:rFonts w:cstheme="majorHAnsi"/>
                 <w:noProof/>
               </w:rPr>
-              <w:t>Spell Check</w:t>
+              <w:t>Modelling</w:t>
             </w:r>
             <w:r>
               <w:rPr>
@@ -957,7 +1395,7 @@
                 <w:noProof/>
                 <w:webHidden/>
               </w:rPr>
-              <w:instrText xml:space="preserve"> PAGEREF _Toc56338438 \h </w:instrText>
+              <w:instrText xml:space="preserve"> PAGEREF _Toc56945753 \h </w:instrText>
             </w:r>
             <w:r>
               <w:rPr>
@@ -978,6 +1416,444 @@
                 <w:webHidden/>
               </w:rPr>
               <w:t>7</w:t>
+            </w:r>
+            <w:r>
+              <w:rPr>
+                <w:noProof/>
+                <w:webHidden/>
+              </w:rPr>
+              <w:fldChar w:fldCharType="end"/>
+            </w:r>
+          </w:hyperlink>
+        </w:p>
+        <w:p>
+          <w:pPr>
+            <w:pStyle w:val="TOC3"/>
+            <w:tabs>
+              <w:tab w:val="right" w:leader="dot" w:pos="9016"/>
+            </w:tabs>
+            <w:rPr>
+              <w:rFonts w:cstheme="minorBidi"/>
+              <w:noProof/>
+              <w:sz w:val="22"/>
+              <w:szCs w:val="22"/>
+              <w:lang w:val="en-IN" w:eastAsia="en-IN"/>
+            </w:rPr>
+          </w:pPr>
+          <w:hyperlink w:anchor="_Toc56945754" w:history="1">
+            <w:r>
+              <w:rPr>
+                <w:rStyle w:val="Hyperlink"/>
+                <w:rFonts w:cstheme="majorHAnsi"/>
+                <w:noProof/>
+              </w:rPr>
+              <w:t>Traditional ML Models</w:t>
+            </w:r>
+            <w:r>
+              <w:rPr>
+                <w:noProof/>
+                <w:webHidden/>
+              </w:rPr>
+              <w:tab/>
+            </w:r>
+            <w:r>
+              <w:rPr>
+                <w:noProof/>
+                <w:webHidden/>
+              </w:rPr>
+              <w:fldChar w:fldCharType="begin"/>
+            </w:r>
+            <w:r>
+              <w:rPr>
+                <w:noProof/>
+                <w:webHidden/>
+              </w:rPr>
+              <w:instrText xml:space="preserve"> PAGEREF _Toc56945754 \h </w:instrText>
+            </w:r>
+            <w:r>
+              <w:rPr>
+                <w:noProof/>
+                <w:webHidden/>
+              </w:rPr>
+            </w:r>
+            <w:r>
+              <w:rPr>
+                <w:noProof/>
+                <w:webHidden/>
+              </w:rPr>
+              <w:fldChar w:fldCharType="separate"/>
+            </w:r>
+            <w:r>
+              <w:rPr>
+                <w:noProof/>
+                <w:webHidden/>
+              </w:rPr>
+              <w:t>7</w:t>
+            </w:r>
+            <w:r>
+              <w:rPr>
+                <w:noProof/>
+                <w:webHidden/>
+              </w:rPr>
+              <w:fldChar w:fldCharType="end"/>
+            </w:r>
+          </w:hyperlink>
+        </w:p>
+        <w:p>
+          <w:pPr>
+            <w:pStyle w:val="TOC3"/>
+            <w:tabs>
+              <w:tab w:val="right" w:leader="dot" w:pos="9016"/>
+            </w:tabs>
+            <w:rPr>
+              <w:rFonts w:cstheme="minorBidi"/>
+              <w:noProof/>
+              <w:sz w:val="22"/>
+              <w:szCs w:val="22"/>
+              <w:lang w:val="en-IN" w:eastAsia="en-IN"/>
+            </w:rPr>
+          </w:pPr>
+          <w:hyperlink w:anchor="_Toc56945755" w:history="1">
+            <w:r>
+              <w:rPr>
+                <w:rStyle w:val="Hyperlink"/>
+                <w:rFonts w:cstheme="majorHAnsi"/>
+                <w:noProof/>
+              </w:rPr>
+              <w:t>Observation from the results of the traditional models</w:t>
+            </w:r>
+            <w:r>
+              <w:rPr>
+                <w:noProof/>
+                <w:webHidden/>
+              </w:rPr>
+              <w:tab/>
+            </w:r>
+            <w:r>
+              <w:rPr>
+                <w:noProof/>
+                <w:webHidden/>
+              </w:rPr>
+              <w:fldChar w:fldCharType="begin"/>
+            </w:r>
+            <w:r>
+              <w:rPr>
+                <w:noProof/>
+                <w:webHidden/>
+              </w:rPr>
+              <w:instrText xml:space="preserve"> PAGEREF _Toc56945755 \h </w:instrText>
+            </w:r>
+            <w:r>
+              <w:rPr>
+                <w:noProof/>
+                <w:webHidden/>
+              </w:rPr>
+            </w:r>
+            <w:r>
+              <w:rPr>
+                <w:noProof/>
+                <w:webHidden/>
+              </w:rPr>
+              <w:fldChar w:fldCharType="separate"/>
+            </w:r>
+            <w:r>
+              <w:rPr>
+                <w:noProof/>
+                <w:webHidden/>
+              </w:rPr>
+              <w:t>8</w:t>
+            </w:r>
+            <w:r>
+              <w:rPr>
+                <w:noProof/>
+                <w:webHidden/>
+              </w:rPr>
+              <w:fldChar w:fldCharType="end"/>
+            </w:r>
+          </w:hyperlink>
+        </w:p>
+        <w:p>
+          <w:pPr>
+            <w:pStyle w:val="TOC2"/>
+            <w:tabs>
+              <w:tab w:val="right" w:leader="dot" w:pos="9016"/>
+            </w:tabs>
+            <w:rPr>
+              <w:rFonts w:cstheme="minorBidi"/>
+              <w:noProof/>
+              <w:sz w:val="22"/>
+              <w:szCs w:val="22"/>
+              <w:lang w:val="en-IN" w:eastAsia="en-IN"/>
+            </w:rPr>
+          </w:pPr>
+          <w:hyperlink w:anchor="_Toc56945756" w:history="1">
+            <w:r>
+              <w:rPr>
+                <w:rStyle w:val="Hyperlink"/>
+                <w:rFonts w:cstheme="majorHAnsi"/>
+                <w:noProof/>
+              </w:rPr>
+              <w:t>Model Clustering</w:t>
+            </w:r>
+            <w:r>
+              <w:rPr>
+                <w:noProof/>
+                <w:webHidden/>
+              </w:rPr>
+              <w:tab/>
+            </w:r>
+            <w:r>
+              <w:rPr>
+                <w:noProof/>
+                <w:webHidden/>
+              </w:rPr>
+              <w:fldChar w:fldCharType="begin"/>
+            </w:r>
+            <w:r>
+              <w:rPr>
+                <w:noProof/>
+                <w:webHidden/>
+              </w:rPr>
+              <w:instrText xml:space="preserve"> PAGEREF _Toc56945756 \h </w:instrText>
+            </w:r>
+            <w:r>
+              <w:rPr>
+                <w:noProof/>
+                <w:webHidden/>
+              </w:rPr>
+            </w:r>
+            <w:r>
+              <w:rPr>
+                <w:noProof/>
+                <w:webHidden/>
+              </w:rPr>
+              <w:fldChar w:fldCharType="separate"/>
+            </w:r>
+            <w:r>
+              <w:rPr>
+                <w:noProof/>
+                <w:webHidden/>
+              </w:rPr>
+              <w:t>9</w:t>
+            </w:r>
+            <w:r>
+              <w:rPr>
+                <w:noProof/>
+                <w:webHidden/>
+              </w:rPr>
+              <w:fldChar w:fldCharType="end"/>
+            </w:r>
+          </w:hyperlink>
+        </w:p>
+        <w:p>
+          <w:pPr>
+            <w:pStyle w:val="TOC2"/>
+            <w:tabs>
+              <w:tab w:val="right" w:leader="dot" w:pos="9016"/>
+            </w:tabs>
+            <w:rPr>
+              <w:rFonts w:cstheme="minorBidi"/>
+              <w:noProof/>
+              <w:sz w:val="22"/>
+              <w:szCs w:val="22"/>
+              <w:lang w:val="en-IN" w:eastAsia="en-IN"/>
+            </w:rPr>
+          </w:pPr>
+          <w:hyperlink w:anchor="_Toc56945757" w:history="1">
+            <w:r>
+              <w:rPr>
+                <w:rStyle w:val="Hyperlink"/>
+                <w:rFonts w:cstheme="majorHAnsi"/>
+                <w:noProof/>
+              </w:rPr>
+              <w:t>Analysis using WordCloud</w:t>
+            </w:r>
+            <w:r>
+              <w:rPr>
+                <w:noProof/>
+                <w:webHidden/>
+              </w:rPr>
+              <w:tab/>
+            </w:r>
+            <w:r>
+              <w:rPr>
+                <w:noProof/>
+                <w:webHidden/>
+              </w:rPr>
+              <w:fldChar w:fldCharType="begin"/>
+            </w:r>
+            <w:r>
+              <w:rPr>
+                <w:noProof/>
+                <w:webHidden/>
+              </w:rPr>
+              <w:instrText xml:space="preserve"> PAGEREF _Toc56945757 \h </w:instrText>
+            </w:r>
+            <w:r>
+              <w:rPr>
+                <w:noProof/>
+                <w:webHidden/>
+              </w:rPr>
+            </w:r>
+            <w:r>
+              <w:rPr>
+                <w:noProof/>
+                <w:webHidden/>
+              </w:rPr>
+              <w:fldChar w:fldCharType="separate"/>
+            </w:r>
+            <w:r>
+              <w:rPr>
+                <w:noProof/>
+                <w:webHidden/>
+              </w:rPr>
+              <w:t>9</w:t>
+            </w:r>
+            <w:r>
+              <w:rPr>
+                <w:noProof/>
+                <w:webHidden/>
+              </w:rPr>
+              <w:fldChar w:fldCharType="end"/>
+            </w:r>
+          </w:hyperlink>
+        </w:p>
+        <w:p>
+          <w:pPr>
+            <w:pStyle w:val="TOC2"/>
+            <w:tabs>
+              <w:tab w:val="right" w:leader="dot" w:pos="9016"/>
+            </w:tabs>
+            <w:rPr>
+              <w:rFonts w:cstheme="minorBidi"/>
+              <w:noProof/>
+              <w:sz w:val="22"/>
+              <w:szCs w:val="22"/>
+              <w:lang w:val="en-IN" w:eastAsia="en-IN"/>
+            </w:rPr>
+          </w:pPr>
+          <w:hyperlink w:anchor="_Toc56945758" w:history="1">
+            <w:r>
+              <w:rPr>
+                <w:rStyle w:val="Hyperlink"/>
+                <w:rFonts w:cstheme="majorHAnsi"/>
+                <w:noProof/>
+              </w:rPr>
+              <w:t>Model evaluation</w:t>
+            </w:r>
+            <w:r>
+              <w:rPr>
+                <w:noProof/>
+                <w:webHidden/>
+              </w:rPr>
+              <w:tab/>
+            </w:r>
+            <w:r>
+              <w:rPr>
+                <w:noProof/>
+                <w:webHidden/>
+              </w:rPr>
+              <w:fldChar w:fldCharType="begin"/>
+            </w:r>
+            <w:r>
+              <w:rPr>
+                <w:noProof/>
+                <w:webHidden/>
+              </w:rPr>
+              <w:instrText xml:space="preserve"> PAGEREF _Toc56945758 \h </w:instrText>
+            </w:r>
+            <w:r>
+              <w:rPr>
+                <w:noProof/>
+                <w:webHidden/>
+              </w:rPr>
+            </w:r>
+            <w:r>
+              <w:rPr>
+                <w:noProof/>
+                <w:webHidden/>
+              </w:rPr>
+              <w:fldChar w:fldCharType="separate"/>
+            </w:r>
+            <w:r>
+              <w:rPr>
+                <w:noProof/>
+                <w:webHidden/>
+              </w:rPr>
+              <w:t>11</w:t>
+            </w:r>
+            <w:r>
+              <w:rPr>
+                <w:noProof/>
+                <w:webHidden/>
+              </w:rPr>
+              <w:fldChar w:fldCharType="end"/>
+            </w:r>
+          </w:hyperlink>
+        </w:p>
+        <w:p>
+          <w:pPr>
+            <w:pStyle w:val="TOC2"/>
+            <w:tabs>
+              <w:tab w:val="right" w:leader="dot" w:pos="9016"/>
+            </w:tabs>
+            <w:rPr>
+              <w:rFonts w:cstheme="minorBidi"/>
+              <w:noProof/>
+              <w:sz w:val="22"/>
+              <w:szCs w:val="22"/>
+              <w:lang w:val="en-IN" w:eastAsia="en-IN"/>
+            </w:rPr>
+          </w:pPr>
+          <w:hyperlink w:anchor="_Toc56945759" w:history="1">
+            <w:r>
+              <w:rPr>
+                <w:rStyle w:val="Hyperlink"/>
+                <w:rFonts w:cstheme="majorHAnsi"/>
+                <w:noProof/>
+              </w:rPr>
+              <w:t>Comparison to benchmark</w:t>
+            </w:r>
+            <w:r>
+              <w:rPr>
+                <w:noProof/>
+                <w:webHidden/>
+              </w:rPr>
+              <w:tab/>
+            </w:r>
+            <w:r>
+              <w:rPr>
+                <w:noProof/>
+                <w:webHidden/>
+              </w:rPr>
+              <w:fldChar w:fldCharType="begin"/>
+            </w:r>
+            <w:r>
+              <w:rPr>
+                <w:noProof/>
+                <w:webHidden/>
+              </w:rPr>
+              <w:instrText xml:space="preserve"> PAGEREF _Toc56945759 \h </w:instrText>
+            </w:r>
+            <w:r>
+              <w:rPr>
+                <w:noProof/>
+                <w:webHidden/>
+              </w:rPr>
+            </w:r>
+            <w:r>
+              <w:rPr>
+                <w:noProof/>
+                <w:webHidden/>
+              </w:rPr>
+              <w:fldChar w:fldCharType="separate"/>
+            </w:r>
+            <w:r>
+              <w:rPr>
+                <w:noProof/>
+                <w:webHidden/>
+              </w:rPr>
+              <w:t>11</w:t>
             </w:r>
             <w:r>
               <w:rPr>
@@ -1002,14 +1878,14 @@
               <w:lang w:val="en-IN" w:eastAsia="en-IN"/>
             </w:rPr>
           </w:pPr>
-          <w:hyperlink w:anchor="_Toc56338439" w:history="1">
+          <w:hyperlink w:anchor="_Toc56945760" w:history="1">
             <w:r>
               <w:rPr>
                 <w:rStyle w:val="Hyperlink"/>
                 <w:rFonts w:cstheme="majorHAnsi"/>
                 <w:noProof/>
               </w:rPr>
-              <w:t>Deciding Models and Model Building</w:t>
+              <w:t>How to improve your model performance?</w:t>
             </w:r>
             <w:r>
               <w:rPr>
@@ -1030,7 +1906,7 @@
                 <w:noProof/>
                 <w:webHidden/>
               </w:rPr>
-              <w:instrText xml:space="preserve"> PAGEREF _Toc56338439 \h </w:instrText>
+              <w:instrText xml:space="preserve"> PAGEREF _Toc56945760 \h </w:instrText>
             </w:r>
             <w:r>
               <w:rPr>
@@ -1050,518 +1926,7 @@
                 <w:noProof/>
                 <w:webHidden/>
               </w:rPr>
-              <w:t>8</w:t>
-            </w:r>
-            <w:r>
-              <w:rPr>
-                <w:noProof/>
-                <w:webHidden/>
-              </w:rPr>
-              <w:fldChar w:fldCharType="end"/>
-            </w:r>
-          </w:hyperlink>
-        </w:p>
-        <w:p>
-          <w:pPr>
-            <w:pStyle w:val="TOC2"/>
-            <w:tabs>
-              <w:tab w:val="right" w:leader="dot" w:pos="9016"/>
-            </w:tabs>
-            <w:rPr>
-              <w:rFonts w:cstheme="minorBidi"/>
-              <w:noProof/>
-              <w:sz w:val="22"/>
-              <w:szCs w:val="22"/>
-              <w:lang w:val="en-IN" w:eastAsia="en-IN"/>
-            </w:rPr>
-          </w:pPr>
-          <w:hyperlink w:anchor="_Toc56338440" w:history="1">
-            <w:r>
-              <w:rPr>
-                <w:rStyle w:val="Hyperlink"/>
-                <w:rFonts w:cstheme="majorHAnsi"/>
-                <w:noProof/>
-              </w:rPr>
-              <w:t>Modelling</w:t>
-            </w:r>
-            <w:r>
-              <w:rPr>
-                <w:noProof/>
-                <w:webHidden/>
-              </w:rPr>
-              <w:tab/>
-            </w:r>
-            <w:r>
-              <w:rPr>
-                <w:noProof/>
-                <w:webHidden/>
-              </w:rPr>
-              <w:fldChar w:fldCharType="begin"/>
-            </w:r>
-            <w:r>
-              <w:rPr>
-                <w:noProof/>
-                <w:webHidden/>
-              </w:rPr>
-              <w:instrText xml:space="preserve"> PAGEREF _Toc56338440 \h </w:instrText>
-            </w:r>
-            <w:r>
-              <w:rPr>
-                <w:noProof/>
-                <w:webHidden/>
-              </w:rPr>
-            </w:r>
-            <w:r>
-              <w:rPr>
-                <w:noProof/>
-                <w:webHidden/>
-              </w:rPr>
-              <w:fldChar w:fldCharType="separate"/>
-            </w:r>
-            <w:r>
-              <w:rPr>
-                <w:noProof/>
-                <w:webHidden/>
-              </w:rPr>
-              <w:t>8</w:t>
-            </w:r>
-            <w:r>
-              <w:rPr>
-                <w:noProof/>
-                <w:webHidden/>
-              </w:rPr>
-              <w:fldChar w:fldCharType="end"/>
-            </w:r>
-          </w:hyperlink>
-        </w:p>
-        <w:p>
-          <w:pPr>
-            <w:pStyle w:val="TOC3"/>
-            <w:tabs>
-              <w:tab w:val="right" w:leader="dot" w:pos="9016"/>
-            </w:tabs>
-            <w:rPr>
-              <w:rFonts w:cstheme="minorBidi"/>
-              <w:noProof/>
-              <w:sz w:val="22"/>
-              <w:szCs w:val="22"/>
-              <w:lang w:val="en-IN" w:eastAsia="en-IN"/>
-            </w:rPr>
-          </w:pPr>
-          <w:hyperlink w:anchor="_Toc56338441" w:history="1">
-            <w:r>
-              <w:rPr>
-                <w:rStyle w:val="Hyperlink"/>
-                <w:rFonts w:cstheme="majorHAnsi"/>
-                <w:noProof/>
-              </w:rPr>
-              <w:t>Traditional ML Models</w:t>
-            </w:r>
-            <w:r>
-              <w:rPr>
-                <w:noProof/>
-                <w:webHidden/>
-              </w:rPr>
-              <w:tab/>
-            </w:r>
-            <w:r>
-              <w:rPr>
-                <w:noProof/>
-                <w:webHidden/>
-              </w:rPr>
-              <w:fldChar w:fldCharType="begin"/>
-            </w:r>
-            <w:r>
-              <w:rPr>
-                <w:noProof/>
-                <w:webHidden/>
-              </w:rPr>
-              <w:instrText xml:space="preserve"> PAGEREF _Toc56338441 \h </w:instrText>
-            </w:r>
-            <w:r>
-              <w:rPr>
-                <w:noProof/>
-                <w:webHidden/>
-              </w:rPr>
-            </w:r>
-            <w:r>
-              <w:rPr>
-                <w:noProof/>
-                <w:webHidden/>
-              </w:rPr>
-              <w:fldChar w:fldCharType="separate"/>
-            </w:r>
-            <w:r>
-              <w:rPr>
-                <w:noProof/>
-                <w:webHidden/>
-              </w:rPr>
-              <w:t>8</w:t>
-            </w:r>
-            <w:r>
-              <w:rPr>
-                <w:noProof/>
-                <w:webHidden/>
-              </w:rPr>
-              <w:fldChar w:fldCharType="end"/>
-            </w:r>
-          </w:hyperlink>
-        </w:p>
-        <w:p>
-          <w:pPr>
-            <w:pStyle w:val="TOC3"/>
-            <w:tabs>
-              <w:tab w:val="right" w:leader="dot" w:pos="9016"/>
-            </w:tabs>
-            <w:rPr>
-              <w:rFonts w:cstheme="minorBidi"/>
-              <w:noProof/>
-              <w:sz w:val="22"/>
-              <w:szCs w:val="22"/>
-              <w:lang w:val="en-IN" w:eastAsia="en-IN"/>
-            </w:rPr>
-          </w:pPr>
-          <w:hyperlink w:anchor="_Toc56338442" w:history="1">
-            <w:r>
-              <w:rPr>
-                <w:rStyle w:val="Hyperlink"/>
-                <w:rFonts w:cstheme="majorHAnsi"/>
-                <w:noProof/>
-              </w:rPr>
-              <w:t>Observation from the results of the traditional models</w:t>
-            </w:r>
-            <w:r>
-              <w:rPr>
-                <w:noProof/>
-                <w:webHidden/>
-              </w:rPr>
-              <w:tab/>
-            </w:r>
-            <w:r>
-              <w:rPr>
-                <w:noProof/>
-                <w:webHidden/>
-              </w:rPr>
-              <w:fldChar w:fldCharType="begin"/>
-            </w:r>
-            <w:r>
-              <w:rPr>
-                <w:noProof/>
-                <w:webHidden/>
-              </w:rPr>
-              <w:instrText xml:space="preserve"> PAGEREF _Toc56338442 \h </w:instrText>
-            </w:r>
-            <w:r>
-              <w:rPr>
-                <w:noProof/>
-                <w:webHidden/>
-              </w:rPr>
-            </w:r>
-            <w:r>
-              <w:rPr>
-                <w:noProof/>
-                <w:webHidden/>
-              </w:rPr>
-              <w:fldChar w:fldCharType="separate"/>
-            </w:r>
-            <w:r>
-              <w:rPr>
-                <w:noProof/>
-                <w:webHidden/>
-              </w:rPr>
-              <w:t>8</w:t>
-            </w:r>
-            <w:r>
-              <w:rPr>
-                <w:noProof/>
-                <w:webHidden/>
-              </w:rPr>
-              <w:fldChar w:fldCharType="end"/>
-            </w:r>
-          </w:hyperlink>
-        </w:p>
-        <w:p>
-          <w:pPr>
-            <w:pStyle w:val="TOC2"/>
-            <w:tabs>
-              <w:tab w:val="right" w:leader="dot" w:pos="9016"/>
-            </w:tabs>
-            <w:rPr>
-              <w:rFonts w:cstheme="minorBidi"/>
-              <w:noProof/>
-              <w:sz w:val="22"/>
-              <w:szCs w:val="22"/>
-              <w:lang w:val="en-IN" w:eastAsia="en-IN"/>
-            </w:rPr>
-          </w:pPr>
-          <w:hyperlink w:anchor="_Toc56338443" w:history="1">
-            <w:r>
-              <w:rPr>
-                <w:rStyle w:val="Hyperlink"/>
-                <w:rFonts w:cstheme="majorHAnsi"/>
-                <w:noProof/>
-              </w:rPr>
-              <w:t>Model Clustering</w:t>
-            </w:r>
-            <w:r>
-              <w:rPr>
-                <w:noProof/>
-                <w:webHidden/>
-              </w:rPr>
-              <w:tab/>
-            </w:r>
-            <w:r>
-              <w:rPr>
-                <w:noProof/>
-                <w:webHidden/>
-              </w:rPr>
-              <w:fldChar w:fldCharType="begin"/>
-            </w:r>
-            <w:r>
-              <w:rPr>
-                <w:noProof/>
-                <w:webHidden/>
-              </w:rPr>
-              <w:instrText xml:space="preserve"> PAGEREF _Toc56338443 \h </w:instrText>
-            </w:r>
-            <w:r>
-              <w:rPr>
-                <w:noProof/>
-                <w:webHidden/>
-              </w:rPr>
-            </w:r>
-            <w:r>
-              <w:rPr>
-                <w:noProof/>
-                <w:webHidden/>
-              </w:rPr>
-              <w:fldChar w:fldCharType="separate"/>
-            </w:r>
-            <w:r>
-              <w:rPr>
-                <w:noProof/>
-                <w:webHidden/>
-              </w:rPr>
-              <w:t>8</w:t>
-            </w:r>
-            <w:r>
-              <w:rPr>
-                <w:noProof/>
-                <w:webHidden/>
-              </w:rPr>
-              <w:fldChar w:fldCharType="end"/>
-            </w:r>
-          </w:hyperlink>
-        </w:p>
-        <w:p>
-          <w:pPr>
-            <w:pStyle w:val="TOC2"/>
-            <w:tabs>
-              <w:tab w:val="right" w:leader="dot" w:pos="9016"/>
-            </w:tabs>
-            <w:rPr>
-              <w:rFonts w:cstheme="minorBidi"/>
-              <w:noProof/>
-              <w:sz w:val="22"/>
-              <w:szCs w:val="22"/>
-              <w:lang w:val="en-IN" w:eastAsia="en-IN"/>
-            </w:rPr>
-          </w:pPr>
-          <w:hyperlink w:anchor="_Toc56338444" w:history="1">
-            <w:r>
-              <w:rPr>
-                <w:rStyle w:val="Hyperlink"/>
-                <w:rFonts w:cstheme="majorHAnsi"/>
-                <w:noProof/>
-              </w:rPr>
-              <w:t>Analysis using WordCloud</w:t>
-            </w:r>
-            <w:r>
-              <w:rPr>
-                <w:noProof/>
-                <w:webHidden/>
-              </w:rPr>
-              <w:tab/>
-            </w:r>
-            <w:r>
-              <w:rPr>
-                <w:noProof/>
-                <w:webHidden/>
-              </w:rPr>
-              <w:fldChar w:fldCharType="begin"/>
-            </w:r>
-            <w:r>
-              <w:rPr>
-                <w:noProof/>
-                <w:webHidden/>
-              </w:rPr>
-              <w:instrText xml:space="preserve"> PAGEREF _Toc56338444 \h </w:instrText>
-            </w:r>
-            <w:r>
-              <w:rPr>
-                <w:noProof/>
-                <w:webHidden/>
-              </w:rPr>
-            </w:r>
-            <w:r>
-              <w:rPr>
-                <w:noProof/>
-                <w:webHidden/>
-              </w:rPr>
-              <w:fldChar w:fldCharType="separate"/>
-            </w:r>
-            <w:r>
-              <w:rPr>
-                <w:noProof/>
-                <w:webHidden/>
-              </w:rPr>
-              <w:t>9</w:t>
-            </w:r>
-            <w:r>
-              <w:rPr>
-                <w:noProof/>
-                <w:webHidden/>
-              </w:rPr>
-              <w:fldChar w:fldCharType="end"/>
-            </w:r>
-          </w:hyperlink>
-        </w:p>
-        <w:p>
-          <w:pPr>
-            <w:pStyle w:val="TOC2"/>
-            <w:tabs>
-              <w:tab w:val="right" w:leader="dot" w:pos="9016"/>
-            </w:tabs>
-            <w:rPr>
-              <w:rFonts w:cstheme="minorBidi"/>
-              <w:noProof/>
-              <w:sz w:val="22"/>
-              <w:szCs w:val="22"/>
-              <w:lang w:val="en-IN" w:eastAsia="en-IN"/>
-            </w:rPr>
-          </w:pPr>
-          <w:hyperlink w:anchor="_Toc56338445" w:history="1">
-            <w:r>
-              <w:rPr>
-                <w:rStyle w:val="Hyperlink"/>
-                <w:rFonts w:cstheme="majorHAnsi"/>
-                <w:noProof/>
-              </w:rPr>
-              <w:t>Model evaluation</w:t>
-            </w:r>
-            <w:r>
-              <w:rPr>
-                <w:noProof/>
-                <w:webHidden/>
-              </w:rPr>
-              <w:tab/>
-            </w:r>
-            <w:r>
-              <w:rPr>
-                <w:noProof/>
-                <w:webHidden/>
-              </w:rPr>
-              <w:fldChar w:fldCharType="begin"/>
-            </w:r>
-            <w:r>
-              <w:rPr>
-                <w:noProof/>
-                <w:webHidden/>
-              </w:rPr>
-              <w:instrText xml:space="preserve"> PAGEREF _Toc56338445 \h </w:instrText>
-            </w:r>
-            <w:r>
-              <w:rPr>
-                <w:noProof/>
-                <w:webHidden/>
-              </w:rPr>
-            </w:r>
-            <w:r>
-              <w:rPr>
-                <w:noProof/>
-                <w:webHidden/>
-              </w:rPr>
-              <w:fldChar w:fldCharType="separate"/>
-            </w:r>
-            <w:r>
-              <w:rPr>
-                <w:noProof/>
-                <w:webHidden/>
-              </w:rPr>
-              <w:t>10</w:t>
-            </w:r>
-            <w:r>
-              <w:rPr>
-                <w:noProof/>
-                <w:webHidden/>
-              </w:rPr>
-              <w:fldChar w:fldCharType="end"/>
-            </w:r>
-          </w:hyperlink>
-        </w:p>
-        <w:p>
-          <w:pPr>
-            <w:pStyle w:val="TOC2"/>
-            <w:tabs>
-              <w:tab w:val="right" w:leader="dot" w:pos="9016"/>
-            </w:tabs>
-            <w:rPr>
-              <w:rFonts w:cstheme="minorBidi"/>
-              <w:noProof/>
-              <w:sz w:val="22"/>
-              <w:szCs w:val="22"/>
-              <w:lang w:val="en-IN" w:eastAsia="en-IN"/>
-            </w:rPr>
-          </w:pPr>
-          <w:hyperlink w:anchor="_Toc56338446" w:history="1">
-            <w:r>
-              <w:rPr>
-                <w:rStyle w:val="Hyperlink"/>
-                <w:rFonts w:cstheme="majorHAnsi"/>
-                <w:noProof/>
-              </w:rPr>
-              <w:t>Comparison to benchmark</w:t>
-            </w:r>
-            <w:r>
-              <w:rPr>
-                <w:noProof/>
-                <w:webHidden/>
-              </w:rPr>
-              <w:tab/>
-            </w:r>
-            <w:r>
-              <w:rPr>
-                <w:noProof/>
-                <w:webHidden/>
-              </w:rPr>
-              <w:fldChar w:fldCharType="begin"/>
-            </w:r>
-            <w:r>
-              <w:rPr>
-                <w:noProof/>
-                <w:webHidden/>
-              </w:rPr>
-              <w:instrText xml:space="preserve"> PAGEREF _Toc56338446 \h </w:instrText>
-            </w:r>
-            <w:r>
-              <w:rPr>
-                <w:noProof/>
-                <w:webHidden/>
-              </w:rPr>
-            </w:r>
-            <w:r>
-              <w:rPr>
-                <w:noProof/>
-                <w:webHidden/>
-              </w:rPr>
-              <w:fldChar w:fldCharType="separate"/>
-            </w:r>
-            <w:r>
-              <w:rPr>
-                <w:noProof/>
-                <w:webHidden/>
-              </w:rPr>
-              <w:t>10</w:t>
+              <w:t>12</w:t>
             </w:r>
             <w:r>
               <w:rPr>
@@ -1586,14 +1951,14 @@
               <w:lang w:val="en-IN" w:eastAsia="en-IN"/>
             </w:rPr>
           </w:pPr>
-          <w:hyperlink w:anchor="_Toc56338447" w:history="1">
+          <w:hyperlink w:anchor="_Toc56945761" w:history="1">
             <w:r>
               <w:rPr>
                 <w:rStyle w:val="Hyperlink"/>
                 <w:rFonts w:cstheme="majorHAnsi"/>
                 <w:noProof/>
               </w:rPr>
-              <w:t>How to improve your model performance?</w:t>
+              <w:t>Implications</w:t>
             </w:r>
             <w:r>
               <w:rPr>
@@ -1614,7 +1979,7 @@
                 <w:noProof/>
                 <w:webHidden/>
               </w:rPr>
-              <w:instrText xml:space="preserve"> PAGEREF _Toc56338447 \h </w:instrText>
+              <w:instrText xml:space="preserve"> PAGEREF _Toc56945761 \h </w:instrText>
             </w:r>
             <w:r>
               <w:rPr>
@@ -1634,7 +1999,7 @@
                 <w:noProof/>
                 <w:webHidden/>
               </w:rPr>
-              <w:t>11</w:t>
+              <w:t>12</w:t>
             </w:r>
             <w:r>
               <w:rPr>
@@ -1659,14 +2024,14 @@
               <w:lang w:val="en-IN" w:eastAsia="en-IN"/>
             </w:rPr>
           </w:pPr>
-          <w:hyperlink w:anchor="_Toc56338448" w:history="1">
+          <w:hyperlink w:anchor="_Toc56945762" w:history="1">
             <w:r>
               <w:rPr>
                 <w:rStyle w:val="Hyperlink"/>
                 <w:rFonts w:cstheme="majorHAnsi"/>
                 <w:noProof/>
               </w:rPr>
-              <w:t>Implications</w:t>
+              <w:t>Limitations</w:t>
             </w:r>
             <w:r>
               <w:rPr>
@@ -1687,7 +2052,7 @@
                 <w:noProof/>
                 <w:webHidden/>
               </w:rPr>
-              <w:instrText xml:space="preserve"> PAGEREF _Toc56338448 \h </w:instrText>
+              <w:instrText xml:space="preserve"> PAGEREF _Toc56945762 \h </w:instrText>
             </w:r>
             <w:r>
               <w:rPr>
@@ -1707,7 +2072,7 @@
                 <w:noProof/>
                 <w:webHidden/>
               </w:rPr>
-              <w:t>11</w:t>
+              <w:t>12</w:t>
             </w:r>
             <w:r>
               <w:rPr>
@@ -1732,14 +2097,14 @@
               <w:lang w:val="en-IN" w:eastAsia="en-IN"/>
             </w:rPr>
           </w:pPr>
-          <w:hyperlink w:anchor="_Toc56338449" w:history="1">
+          <w:hyperlink w:anchor="_Toc56945763" w:history="1">
             <w:r>
               <w:rPr>
                 <w:rStyle w:val="Hyperlink"/>
                 <w:rFonts w:cstheme="majorHAnsi"/>
                 <w:noProof/>
               </w:rPr>
-              <w:t>Limitations</w:t>
+              <w:t>Suggestions for future model improvement</w:t>
             </w:r>
             <w:r>
               <w:rPr>
@@ -1760,7 +2125,7 @@
                 <w:noProof/>
                 <w:webHidden/>
               </w:rPr>
-              <w:instrText xml:space="preserve"> PAGEREF _Toc56338449 \h </w:instrText>
+              <w:instrText xml:space="preserve"> PAGEREF _Toc56945763 \h </w:instrText>
             </w:r>
             <w:r>
               <w:rPr>
@@ -1780,80 +2145,7 @@
                 <w:noProof/>
                 <w:webHidden/>
               </w:rPr>
-              <w:t>11</w:t>
-            </w:r>
-            <w:r>
-              <w:rPr>
-                <w:noProof/>
-                <w:webHidden/>
-              </w:rPr>
-              <w:fldChar w:fldCharType="end"/>
-            </w:r>
-          </w:hyperlink>
-        </w:p>
-        <w:p>
-          <w:pPr>
-            <w:pStyle w:val="TOC1"/>
-            <w:tabs>
-              <w:tab w:val="right" w:leader="dot" w:pos="9016"/>
-            </w:tabs>
-            <w:rPr>
-              <w:rFonts w:cstheme="minorBidi"/>
-              <w:noProof/>
-              <w:sz w:val="22"/>
-              <w:szCs w:val="22"/>
-              <w:lang w:val="en-IN" w:eastAsia="en-IN"/>
-            </w:rPr>
-          </w:pPr>
-          <w:hyperlink w:anchor="_Toc56338450" w:history="1">
-            <w:r>
-              <w:rPr>
-                <w:rStyle w:val="Hyperlink"/>
-                <w:rFonts w:cstheme="majorHAnsi"/>
-                <w:noProof/>
-              </w:rPr>
-              <w:t>Suggestions for feature model improvement</w:t>
-            </w:r>
-            <w:r>
-              <w:rPr>
-                <w:noProof/>
-                <w:webHidden/>
-              </w:rPr>
-              <w:tab/>
-            </w:r>
-            <w:r>
-              <w:rPr>
-                <w:noProof/>
-                <w:webHidden/>
-              </w:rPr>
-              <w:fldChar w:fldCharType="begin"/>
-            </w:r>
-            <w:r>
-              <w:rPr>
-                <w:noProof/>
-                <w:webHidden/>
-              </w:rPr>
-              <w:instrText xml:space="preserve"> PAGEREF _Toc56338450 \h </w:instrText>
-            </w:r>
-            <w:r>
-              <w:rPr>
-                <w:noProof/>
-                <w:webHidden/>
-              </w:rPr>
-            </w:r>
-            <w:r>
-              <w:rPr>
-                <w:noProof/>
-                <w:webHidden/>
-              </w:rPr>
-              <w:fldChar w:fldCharType="separate"/>
-            </w:r>
-            <w:r>
-              <w:rPr>
-                <w:noProof/>
-                <w:webHidden/>
-              </w:rPr>
-              <w:t>11</w:t>
+              <w:t>12</w:t>
             </w:r>
             <w:r>
               <w:rPr>
@@ -2088,46 +2380,19 @@
     </w:p>
     <w:p>
       <w:pPr>
-        <w:pStyle w:val="Title"/>
-        <w:rPr>
-          <w:rFonts w:ascii="Calibri" w:eastAsiaTheme="minorEastAsia" w:hAnsi="Calibri" w:cs="Cambria"/>
-          <w:color w:val="000000"/>
-          <w:sz w:val="48"/>
-          <w:szCs w:val="48"/>
-        </w:rPr>
-      </w:pPr>
-      <w:r>
-        <w:rPr>
-          <w:rFonts w:ascii="Calibri" w:eastAsiaTheme="minorEastAsia" w:hAnsi="Calibri" w:cs="Cambria"/>
-          <w:color w:val="000000"/>
+        <w:pStyle w:val="Heading1"/>
+        <w:spacing w:line="360" w:lineRule="auto"/>
+        <w:jc w:val="both"/>
+        <w:rPr>
+          <w:rFonts w:cstheme="majorHAnsi"/>
+        </w:rPr>
+      </w:pPr>
+      <w:bookmarkStart w:id="0" w:name="_Toc56945740"/>
+      <w:r>
+        <w:rPr>
+          <w:rFonts w:cstheme="majorHAnsi"/>
         </w:rPr>
         <w:lastRenderedPageBreak/>
-        <w:t xml:space="preserve"> </w:t>
-      </w:r>
-      <w:r>
-        <w:rPr>
-          <w:rFonts w:ascii="Calibri" w:eastAsiaTheme="minorEastAsia" w:hAnsi="Calibri" w:cs="Cambria"/>
-          <w:color w:val="000000"/>
-          <w:sz w:val="48"/>
-          <w:szCs w:val="48"/>
-        </w:rPr>
-        <w:t xml:space="preserve">Capstone project- AUTOMATIC TICKET ASSIGNMENT </w:t>
-      </w:r>
-    </w:p>
-    <w:p>
-      <w:pPr>
-        <w:pStyle w:val="Heading1"/>
-        <w:spacing w:line="360" w:lineRule="auto"/>
-        <w:jc w:val="both"/>
-        <w:rPr>
-          <w:rFonts w:cstheme="majorHAnsi"/>
-        </w:rPr>
-      </w:pPr>
-      <w:bookmarkStart w:id="0" w:name="_Toc56338426"/>
-      <w:r>
-        <w:rPr>
-          <w:rFonts w:cstheme="majorHAnsi"/>
-        </w:rPr>
         <w:t xml:space="preserve">Summary of problem statement, </w:t>
       </w:r>
       <w:proofErr w:type="gramStart"/>
@@ -2175,7 +2440,7 @@
           <w:rFonts w:cstheme="majorHAnsi"/>
         </w:rPr>
       </w:pPr>
-      <w:bookmarkStart w:id="1" w:name="_Toc56338427"/>
+      <w:bookmarkStart w:id="1" w:name="_Toc56945741"/>
       <w:r>
         <w:rPr>
           <w:rFonts w:cstheme="majorHAnsi"/>
@@ -2584,7 +2849,7 @@
           <w:rFonts w:cstheme="majorHAnsi"/>
         </w:rPr>
       </w:pPr>
-      <w:bookmarkStart w:id="2" w:name="_Toc56338428"/>
+      <w:bookmarkStart w:id="2" w:name="_Toc56945742"/>
       <w:r>
         <w:rPr>
           <w:rFonts w:cstheme="majorHAnsi"/>
@@ -2688,7 +2953,7 @@
           <w:rFonts w:cstheme="majorHAnsi"/>
         </w:rPr>
       </w:pPr>
-      <w:bookmarkStart w:id="3" w:name="_Toc56338429"/>
+      <w:bookmarkStart w:id="3" w:name="_Toc56945743"/>
       <w:r>
         <w:rPr>
           <w:rFonts w:cstheme="majorHAnsi"/>
@@ -2740,6 +3005,7 @@
           <w:rFonts w:asciiTheme="majorHAnsi" w:hAnsiTheme="majorHAnsi" w:cstheme="majorHAnsi"/>
           <w:noProof/>
         </w:rPr>
+        <w:lastRenderedPageBreak/>
         <w:drawing>
           <wp:inline distT="0" distB="0" distL="0" distR="0" wp14:anchorId="25E0F5EC" wp14:editId="42472265">
             <wp:extent cx="5730240" cy="1159510"/>
@@ -3108,7 +3374,7 @@
           <w:rFonts w:cstheme="majorHAnsi"/>
         </w:rPr>
       </w:pPr>
-      <w:bookmarkStart w:id="4" w:name="_Toc56338430"/>
+      <w:bookmarkStart w:id="4" w:name="_Toc56945744"/>
       <w:r>
         <w:rPr>
           <w:rFonts w:cstheme="majorHAnsi"/>
@@ -3263,7 +3529,6 @@
           <w:sz w:val="22"/>
           <w:szCs w:val="22"/>
         </w:rPr>
-        <w:lastRenderedPageBreak/>
         <w:t>A large no of entries for GRP_0 (</w:t>
       </w:r>
       <w:r>
@@ -3305,6 +3570,7 @@
           <w:sz w:val="22"/>
           <w:szCs w:val="22"/>
         </w:rPr>
+        <w:lastRenderedPageBreak/>
         <w:t xml:space="preserve">There are groups with 1 entry also. We could merge all groups with small entries to a group to reduce the imbalance in the target. This may reduce the imbalance to some extent. </w:t>
       </w:r>
     </w:p>
@@ -3339,7 +3605,7 @@
           <w:rFonts w:cstheme="majorHAnsi"/>
         </w:rPr>
       </w:pPr>
-      <w:bookmarkStart w:id="5" w:name="_Toc56338431"/>
+      <w:bookmarkStart w:id="5" w:name="_Toc56945745"/>
       <w:r>
         <w:rPr>
           <w:rFonts w:cstheme="majorHAnsi"/>
@@ -3375,7 +3641,7 @@
           <w:rFonts w:cstheme="majorHAnsi"/>
         </w:rPr>
       </w:pPr>
-      <w:bookmarkStart w:id="6" w:name="_Toc56338432"/>
+      <w:bookmarkStart w:id="6" w:name="_Toc56945746"/>
       <w:r>
         <w:rPr>
           <w:rFonts w:cstheme="majorHAnsi"/>
@@ -3790,12 +4056,11 @@
           <w:rFonts w:cstheme="majorHAnsi"/>
         </w:rPr>
       </w:pPr>
-      <w:bookmarkStart w:id="7" w:name="_Toc56338433"/>
+      <w:bookmarkStart w:id="7" w:name="_Toc56945747"/>
       <w:r>
         <w:rPr>
           <w:rFonts w:cstheme="majorHAnsi"/>
         </w:rPr>
-        <w:lastRenderedPageBreak/>
         <w:t xml:space="preserve">Data Pre-processing </w:t>
       </w:r>
       <w:r>
@@ -4253,509 +4518,184 @@
           <w:rFonts w:cstheme="majorHAnsi"/>
         </w:rPr>
       </w:pPr>
-      <w:bookmarkStart w:id="8" w:name="_Toc56338434"/>
+      <w:bookmarkStart w:id="8" w:name="_Toc56945748"/>
       <w:r>
         <w:rPr>
           <w:rFonts w:cstheme="majorHAnsi"/>
         </w:rPr>
+        <w:t>Data cleaning</w:t>
+      </w:r>
+      <w:bookmarkEnd w:id="8"/>
+      <w:r>
+        <w:rPr>
+          <w:rFonts w:cstheme="majorHAnsi"/>
+        </w:rPr>
+        <w:t xml:space="preserve"> </w:t>
+      </w:r>
+    </w:p>
+    <w:p>
+      <w:pPr>
+        <w:spacing w:line="360" w:lineRule="auto"/>
+        <w:jc w:val="both"/>
+        <w:rPr>
+          <w:rFonts w:asciiTheme="majorHAnsi" w:hAnsiTheme="majorHAnsi" w:cstheme="majorHAnsi"/>
+          <w:color w:val="000000"/>
+          <w:sz w:val="22"/>
+          <w:szCs w:val="22"/>
+        </w:rPr>
+      </w:pPr>
+      <w:r>
+        <w:rPr>
+          <w:rFonts w:asciiTheme="majorHAnsi" w:hAnsiTheme="majorHAnsi" w:cstheme="majorHAnsi"/>
+          <w:color w:val="000000"/>
+          <w:sz w:val="22"/>
+          <w:szCs w:val="22"/>
+        </w:rPr>
+        <w:t xml:space="preserve">Through the process of data cleaning we would want to clean up the unwanted information from initial observations. All words </w:t>
+      </w:r>
+      <w:r>
+        <w:rPr>
+          <w:rFonts w:asciiTheme="majorHAnsi" w:hAnsiTheme="majorHAnsi" w:cstheme="majorHAnsi"/>
+          <w:color w:val="000000"/>
+          <w:sz w:val="22"/>
+          <w:szCs w:val="22"/>
+        </w:rPr>
+        <w:t xml:space="preserve">are </w:t>
+      </w:r>
+      <w:r>
+        <w:rPr>
+          <w:rFonts w:asciiTheme="majorHAnsi" w:hAnsiTheme="majorHAnsi" w:cstheme="majorHAnsi"/>
+          <w:color w:val="000000"/>
+          <w:sz w:val="22"/>
+          <w:szCs w:val="22"/>
+        </w:rPr>
+        <w:t xml:space="preserve">converted to lowercase. The email headers and sender information </w:t>
+      </w:r>
+      <w:proofErr w:type="gramStart"/>
+      <w:r>
+        <w:rPr>
+          <w:rFonts w:asciiTheme="majorHAnsi" w:hAnsiTheme="majorHAnsi" w:cstheme="majorHAnsi"/>
+          <w:color w:val="000000"/>
+          <w:sz w:val="22"/>
+          <w:szCs w:val="22"/>
+        </w:rPr>
+        <w:t>is</w:t>
+      </w:r>
+      <w:proofErr w:type="gramEnd"/>
+      <w:r>
+        <w:rPr>
+          <w:rFonts w:asciiTheme="majorHAnsi" w:hAnsiTheme="majorHAnsi" w:cstheme="majorHAnsi"/>
+          <w:color w:val="000000"/>
+          <w:sz w:val="22"/>
+          <w:szCs w:val="22"/>
+        </w:rPr>
+        <w:t xml:space="preserve"> also </w:t>
+      </w:r>
+      <w:r>
+        <w:rPr>
+          <w:rFonts w:asciiTheme="majorHAnsi" w:hAnsiTheme="majorHAnsi" w:cstheme="majorHAnsi"/>
+          <w:color w:val="000000"/>
+          <w:sz w:val="22"/>
+          <w:szCs w:val="22"/>
+        </w:rPr>
+        <w:t xml:space="preserve">removed. All the numbers, non-dictionary characters, newline characters, hashtag, HTML entities, hyperlinks, extra spaces and unreadable characters and any caller </w:t>
+      </w:r>
+      <w:r>
+        <w:rPr>
+          <w:rFonts w:asciiTheme="majorHAnsi" w:hAnsiTheme="majorHAnsi" w:cstheme="majorHAnsi"/>
+          <w:color w:val="000000"/>
+          <w:sz w:val="22"/>
+          <w:szCs w:val="22"/>
+        </w:rPr>
         <w:lastRenderedPageBreak/>
-        <w:t>Data cleaning</w:t>
-      </w:r>
-      <w:bookmarkEnd w:id="8"/>
-      <w:r>
+        <w:t>names included in the description column</w:t>
+      </w:r>
+      <w:r>
+        <w:rPr>
+          <w:rFonts w:asciiTheme="majorHAnsi" w:hAnsiTheme="majorHAnsi" w:cstheme="majorHAnsi"/>
+          <w:color w:val="000000"/>
+          <w:sz w:val="22"/>
+          <w:szCs w:val="22"/>
+        </w:rPr>
+        <w:t xml:space="preserve"> are</w:t>
+      </w:r>
+      <w:r>
+        <w:rPr>
+          <w:rFonts w:asciiTheme="majorHAnsi" w:hAnsiTheme="majorHAnsi" w:cstheme="majorHAnsi"/>
+          <w:color w:val="000000"/>
+          <w:sz w:val="22"/>
+          <w:szCs w:val="22"/>
+        </w:rPr>
+        <w:t xml:space="preserve"> removed. The </w:t>
+      </w:r>
+      <w:proofErr w:type="spellStart"/>
+      <w:r>
+        <w:rPr>
+          <w:rFonts w:asciiTheme="majorHAnsi" w:hAnsiTheme="majorHAnsi" w:cstheme="majorHAnsi"/>
+          <w:color w:val="000000"/>
+          <w:sz w:val="22"/>
+          <w:szCs w:val="22"/>
+        </w:rPr>
+        <w:t>clean_data</w:t>
+      </w:r>
+      <w:proofErr w:type="spellEnd"/>
+      <w:r>
+        <w:rPr>
+          <w:rFonts w:asciiTheme="majorHAnsi" w:hAnsiTheme="majorHAnsi" w:cstheme="majorHAnsi"/>
+          <w:color w:val="000000"/>
+          <w:sz w:val="22"/>
+          <w:szCs w:val="22"/>
+        </w:rPr>
+        <w:t xml:space="preserve"> function is applied to the </w:t>
+      </w:r>
+      <w:r>
+        <w:rPr>
+          <w:rFonts w:asciiTheme="majorHAnsi" w:hAnsiTheme="majorHAnsi" w:cstheme="majorHAnsi"/>
+          <w:color w:val="000000"/>
+          <w:sz w:val="22"/>
+          <w:szCs w:val="22"/>
+        </w:rPr>
+        <w:t>d</w:t>
+      </w:r>
+      <w:r>
+        <w:rPr>
+          <w:rFonts w:asciiTheme="majorHAnsi" w:hAnsiTheme="majorHAnsi" w:cstheme="majorHAnsi"/>
+          <w:color w:val="000000"/>
+          <w:sz w:val="22"/>
+          <w:szCs w:val="22"/>
+        </w:rPr>
+        <w:t>escription column and cleaned up data is generated for further analysis.</w:t>
+      </w:r>
+    </w:p>
+    <w:p>
+      <w:pPr>
+        <w:pStyle w:val="Default"/>
+        <w:spacing w:line="360" w:lineRule="auto"/>
+        <w:jc w:val="both"/>
+        <w:rPr>
+          <w:rFonts w:asciiTheme="majorHAnsi" w:hAnsiTheme="majorHAnsi" w:cstheme="majorHAnsi"/>
+          <w:sz w:val="22"/>
+          <w:szCs w:val="22"/>
+        </w:rPr>
+      </w:pPr>
+    </w:p>
+    <w:p>
+      <w:pPr>
+        <w:pStyle w:val="Heading2"/>
+        <w:spacing w:line="360" w:lineRule="auto"/>
+        <w:jc w:val="both"/>
         <w:rPr>
           <w:rFonts w:cstheme="majorHAnsi"/>
         </w:rPr>
-        <w:t xml:space="preserve"> </w:t>
-      </w:r>
-    </w:p>
-    <w:p>
-      <w:pPr>
-        <w:spacing w:line="360" w:lineRule="auto"/>
-        <w:jc w:val="both"/>
-        <w:rPr>
-          <w:rFonts w:asciiTheme="majorHAnsi" w:hAnsiTheme="majorHAnsi" w:cstheme="majorHAnsi"/>
-          <w:color w:val="000000"/>
-          <w:sz w:val="22"/>
-          <w:szCs w:val="22"/>
-        </w:rPr>
-      </w:pPr>
-      <w:r>
-        <w:rPr>
-          <w:rFonts w:asciiTheme="majorHAnsi" w:hAnsiTheme="majorHAnsi" w:cstheme="majorHAnsi"/>
-          <w:color w:val="000000"/>
-          <w:sz w:val="22"/>
-          <w:szCs w:val="22"/>
-        </w:rPr>
-        <w:t xml:space="preserve">Through the process of data cleaning we would want to clean up the unwanted information from initial observations. All words </w:t>
-      </w:r>
-      <w:r>
-        <w:rPr>
-          <w:rFonts w:asciiTheme="majorHAnsi" w:hAnsiTheme="majorHAnsi" w:cstheme="majorHAnsi"/>
-          <w:color w:val="000000"/>
-          <w:sz w:val="22"/>
-          <w:szCs w:val="22"/>
-        </w:rPr>
-        <w:t xml:space="preserve">are </w:t>
-      </w:r>
-      <w:r>
-        <w:rPr>
-          <w:rFonts w:asciiTheme="majorHAnsi" w:hAnsiTheme="majorHAnsi" w:cstheme="majorHAnsi"/>
-          <w:color w:val="000000"/>
-          <w:sz w:val="22"/>
-          <w:szCs w:val="22"/>
-        </w:rPr>
-        <w:t xml:space="preserve">converted to lowercase. The email headers and sender information </w:t>
-      </w:r>
-      <w:proofErr w:type="gramStart"/>
-      <w:r>
-        <w:rPr>
-          <w:rFonts w:asciiTheme="majorHAnsi" w:hAnsiTheme="majorHAnsi" w:cstheme="majorHAnsi"/>
-          <w:color w:val="000000"/>
-          <w:sz w:val="22"/>
-          <w:szCs w:val="22"/>
-        </w:rPr>
-        <w:t>is</w:t>
-      </w:r>
-      <w:proofErr w:type="gramEnd"/>
-      <w:r>
-        <w:rPr>
-          <w:rFonts w:asciiTheme="majorHAnsi" w:hAnsiTheme="majorHAnsi" w:cstheme="majorHAnsi"/>
-          <w:color w:val="000000"/>
-          <w:sz w:val="22"/>
-          <w:szCs w:val="22"/>
-        </w:rPr>
-        <w:t xml:space="preserve"> also </w:t>
-      </w:r>
-      <w:r>
-        <w:rPr>
-          <w:rFonts w:asciiTheme="majorHAnsi" w:hAnsiTheme="majorHAnsi" w:cstheme="majorHAnsi"/>
-          <w:color w:val="000000"/>
-          <w:sz w:val="22"/>
-          <w:szCs w:val="22"/>
-        </w:rPr>
-        <w:t>removed. All the numbers, non-dictionary characters, newline characters, hashtag, HTML entities, hyperlinks, extra spaces and unreadable characters and any caller names included in the description column</w:t>
-      </w:r>
-      <w:r>
-        <w:rPr>
-          <w:rFonts w:asciiTheme="majorHAnsi" w:hAnsiTheme="majorHAnsi" w:cstheme="majorHAnsi"/>
-          <w:color w:val="000000"/>
-          <w:sz w:val="22"/>
-          <w:szCs w:val="22"/>
-        </w:rPr>
-        <w:t xml:space="preserve"> are</w:t>
-      </w:r>
-      <w:r>
-        <w:rPr>
-          <w:rFonts w:asciiTheme="majorHAnsi" w:hAnsiTheme="majorHAnsi" w:cstheme="majorHAnsi"/>
-          <w:color w:val="000000"/>
-          <w:sz w:val="22"/>
-          <w:szCs w:val="22"/>
-        </w:rPr>
-        <w:t xml:space="preserve"> removed. The </w:t>
-      </w:r>
-      <w:proofErr w:type="spellStart"/>
-      <w:r>
-        <w:rPr>
-          <w:rFonts w:asciiTheme="majorHAnsi" w:hAnsiTheme="majorHAnsi" w:cstheme="majorHAnsi"/>
-          <w:color w:val="000000"/>
-          <w:sz w:val="22"/>
-          <w:szCs w:val="22"/>
-        </w:rPr>
-        <w:t>clean_data</w:t>
-      </w:r>
-      <w:proofErr w:type="spellEnd"/>
-      <w:r>
-        <w:rPr>
-          <w:rFonts w:asciiTheme="majorHAnsi" w:hAnsiTheme="majorHAnsi" w:cstheme="majorHAnsi"/>
-          <w:color w:val="000000"/>
-          <w:sz w:val="22"/>
-          <w:szCs w:val="22"/>
-        </w:rPr>
-        <w:t xml:space="preserve"> function is applied to the </w:t>
-      </w:r>
-      <w:r>
-        <w:rPr>
-          <w:rFonts w:asciiTheme="majorHAnsi" w:hAnsiTheme="majorHAnsi" w:cstheme="majorHAnsi"/>
-          <w:color w:val="000000"/>
-          <w:sz w:val="22"/>
-          <w:szCs w:val="22"/>
-        </w:rPr>
-        <w:t>d</w:t>
-      </w:r>
-      <w:r>
-        <w:rPr>
-          <w:rFonts w:asciiTheme="majorHAnsi" w:hAnsiTheme="majorHAnsi" w:cstheme="majorHAnsi"/>
-          <w:color w:val="000000"/>
-          <w:sz w:val="22"/>
-          <w:szCs w:val="22"/>
-        </w:rPr>
-        <w:t>escription column and cleaned up data is generated for further analysis.</w:t>
-      </w:r>
-    </w:p>
-    <w:p>
-      <w:pPr>
-        <w:pStyle w:val="Default"/>
-        <w:spacing w:line="360" w:lineRule="auto"/>
-        <w:jc w:val="both"/>
-        <w:rPr>
-          <w:rFonts w:asciiTheme="majorHAnsi" w:hAnsiTheme="majorHAnsi" w:cstheme="majorHAnsi"/>
-          <w:sz w:val="22"/>
-          <w:szCs w:val="22"/>
-        </w:rPr>
-      </w:pPr>
-    </w:p>
-    <w:p>
-      <w:pPr>
-        <w:pStyle w:val="Heading2"/>
-        <w:spacing w:line="360" w:lineRule="auto"/>
-        <w:jc w:val="both"/>
+      </w:pPr>
+      <w:bookmarkStart w:id="9" w:name="_Toc56945749"/>
+      <w:r>
         <w:rPr>
           <w:rFonts w:cstheme="majorHAnsi"/>
         </w:rPr>
-      </w:pPr>
-      <w:bookmarkStart w:id="9" w:name="_Toc56338435"/>
-      <w:r>
-        <w:rPr>
-          <w:rFonts w:cstheme="majorHAnsi"/>
-        </w:rPr>
-        <w:t>Translation</w:t>
+        <w:t>Word Distribution</w:t>
       </w:r>
       <w:bookmarkEnd w:id="9"/>
-      <w:r>
-        <w:rPr>
-          <w:rFonts w:cstheme="majorHAnsi"/>
-        </w:rPr>
-        <w:t xml:space="preserve"> </w:t>
-      </w:r>
-    </w:p>
-    <w:p>
-      <w:pPr>
-        <w:pStyle w:val="Default"/>
-        <w:spacing w:line="360" w:lineRule="auto"/>
-        <w:jc w:val="both"/>
-        <w:rPr>
-          <w:rFonts w:asciiTheme="majorHAnsi" w:hAnsiTheme="majorHAnsi" w:cstheme="majorHAnsi"/>
-          <w:sz w:val="22"/>
-          <w:szCs w:val="22"/>
-        </w:rPr>
-      </w:pPr>
-      <w:r>
-        <w:rPr>
-          <w:rFonts w:asciiTheme="majorHAnsi" w:hAnsiTheme="majorHAnsi" w:cstheme="majorHAnsi"/>
-          <w:sz w:val="22"/>
-          <w:szCs w:val="22"/>
-        </w:rPr>
-        <w:t xml:space="preserve">German language is found </w:t>
-      </w:r>
-      <w:r>
-        <w:rPr>
-          <w:rFonts w:asciiTheme="majorHAnsi" w:hAnsiTheme="majorHAnsi" w:cstheme="majorHAnsi"/>
-          <w:sz w:val="22"/>
-          <w:szCs w:val="22"/>
-        </w:rPr>
-        <w:t>in</w:t>
-      </w:r>
-      <w:r>
-        <w:rPr>
-          <w:rFonts w:asciiTheme="majorHAnsi" w:hAnsiTheme="majorHAnsi" w:cstheme="majorHAnsi"/>
-          <w:sz w:val="22"/>
-          <w:szCs w:val="22"/>
-        </w:rPr>
-        <w:t xml:space="preserve"> the dataset. </w:t>
-      </w:r>
-      <w:r>
-        <w:rPr>
-          <w:rFonts w:asciiTheme="majorHAnsi" w:hAnsiTheme="majorHAnsi" w:cstheme="majorHAnsi"/>
-          <w:sz w:val="22"/>
-          <w:szCs w:val="22"/>
-        </w:rPr>
-        <w:t>We a</w:t>
-      </w:r>
-      <w:r>
-        <w:rPr>
-          <w:rFonts w:asciiTheme="majorHAnsi" w:hAnsiTheme="majorHAnsi" w:cstheme="majorHAnsi"/>
-          <w:sz w:val="22"/>
-          <w:szCs w:val="22"/>
-        </w:rPr>
-        <w:t xml:space="preserve">ttempted using many libraries such as </w:t>
-      </w:r>
-      <w:proofErr w:type="spellStart"/>
-      <w:r>
-        <w:rPr>
-          <w:rFonts w:asciiTheme="majorHAnsi" w:hAnsiTheme="majorHAnsi" w:cstheme="majorHAnsi"/>
-          <w:sz w:val="22"/>
-          <w:szCs w:val="22"/>
-        </w:rPr>
-        <w:t>googletrans</w:t>
-      </w:r>
-      <w:proofErr w:type="spellEnd"/>
-      <w:r>
-        <w:rPr>
-          <w:rFonts w:asciiTheme="majorHAnsi" w:hAnsiTheme="majorHAnsi" w:cstheme="majorHAnsi"/>
-          <w:sz w:val="22"/>
-          <w:szCs w:val="22"/>
-        </w:rPr>
-        <w:t xml:space="preserve">, </w:t>
-      </w:r>
-      <w:proofErr w:type="spellStart"/>
-      <w:r>
-        <w:rPr>
-          <w:rFonts w:asciiTheme="majorHAnsi" w:hAnsiTheme="majorHAnsi" w:cstheme="majorHAnsi"/>
-          <w:sz w:val="22"/>
-          <w:szCs w:val="22"/>
-        </w:rPr>
-        <w:t>textblob</w:t>
-      </w:r>
-      <w:proofErr w:type="spellEnd"/>
-      <w:r>
-        <w:rPr>
-          <w:rFonts w:asciiTheme="majorHAnsi" w:hAnsiTheme="majorHAnsi" w:cstheme="majorHAnsi"/>
-          <w:sz w:val="22"/>
-          <w:szCs w:val="22"/>
-        </w:rPr>
-        <w:t xml:space="preserve">, </w:t>
-      </w:r>
-      <w:proofErr w:type="spellStart"/>
-      <w:r>
-        <w:rPr>
-          <w:rFonts w:asciiTheme="majorHAnsi" w:hAnsiTheme="majorHAnsi" w:cstheme="majorHAnsi"/>
-          <w:sz w:val="22"/>
-          <w:szCs w:val="22"/>
-        </w:rPr>
-        <w:t>goslate</w:t>
-      </w:r>
-      <w:proofErr w:type="spellEnd"/>
-      <w:r>
-        <w:rPr>
-          <w:rFonts w:asciiTheme="majorHAnsi" w:hAnsiTheme="majorHAnsi" w:cstheme="majorHAnsi"/>
-          <w:sz w:val="22"/>
-          <w:szCs w:val="22"/>
-        </w:rPr>
-        <w:t xml:space="preserve">, etc for translation of </w:t>
-      </w:r>
-      <w:proofErr w:type="spellStart"/>
-      <w:r>
-        <w:rPr>
-          <w:rFonts w:asciiTheme="majorHAnsi" w:hAnsiTheme="majorHAnsi" w:cstheme="majorHAnsi"/>
-          <w:sz w:val="22"/>
-          <w:szCs w:val="22"/>
-        </w:rPr>
-        <w:t>non-english</w:t>
-      </w:r>
-      <w:proofErr w:type="spellEnd"/>
-      <w:r>
-        <w:rPr>
-          <w:rFonts w:asciiTheme="majorHAnsi" w:hAnsiTheme="majorHAnsi" w:cstheme="majorHAnsi"/>
-          <w:sz w:val="22"/>
-          <w:szCs w:val="22"/>
-        </w:rPr>
-        <w:t xml:space="preserve"> entries to </w:t>
-      </w:r>
-      <w:proofErr w:type="spellStart"/>
-      <w:r>
-        <w:rPr>
-          <w:rFonts w:asciiTheme="majorHAnsi" w:hAnsiTheme="majorHAnsi" w:cstheme="majorHAnsi"/>
-          <w:sz w:val="22"/>
-          <w:szCs w:val="22"/>
-        </w:rPr>
-        <w:t>english</w:t>
-      </w:r>
-      <w:proofErr w:type="spellEnd"/>
-      <w:r>
-        <w:rPr>
-          <w:rFonts w:asciiTheme="majorHAnsi" w:hAnsiTheme="majorHAnsi" w:cstheme="majorHAnsi"/>
-          <w:sz w:val="22"/>
-          <w:szCs w:val="22"/>
-        </w:rPr>
-        <w:t>, but found that all of them had size limitations &amp; w</w:t>
-      </w:r>
-      <w:r>
-        <w:rPr>
-          <w:rFonts w:asciiTheme="majorHAnsi" w:hAnsiTheme="majorHAnsi" w:cstheme="majorHAnsi"/>
-          <w:sz w:val="22"/>
-          <w:szCs w:val="22"/>
-        </w:rPr>
-        <w:t xml:space="preserve">ere </w:t>
-      </w:r>
-      <w:r>
-        <w:rPr>
-          <w:rFonts w:asciiTheme="majorHAnsi" w:hAnsiTheme="majorHAnsi" w:cstheme="majorHAnsi"/>
-          <w:sz w:val="22"/>
-          <w:szCs w:val="22"/>
-        </w:rPr>
-        <w:t xml:space="preserve">able to proceed with translation. To overcome this limitation, a wordlist of </w:t>
-      </w:r>
-      <w:proofErr w:type="spellStart"/>
-      <w:r>
-        <w:rPr>
-          <w:rFonts w:asciiTheme="majorHAnsi" w:hAnsiTheme="majorHAnsi" w:cstheme="majorHAnsi"/>
-          <w:sz w:val="22"/>
-          <w:szCs w:val="22"/>
-        </w:rPr>
-        <w:t>non-english</w:t>
-      </w:r>
-      <w:proofErr w:type="spellEnd"/>
-      <w:r>
-        <w:rPr>
-          <w:rFonts w:asciiTheme="majorHAnsi" w:hAnsiTheme="majorHAnsi" w:cstheme="majorHAnsi"/>
-          <w:sz w:val="22"/>
-          <w:szCs w:val="22"/>
-        </w:rPr>
-        <w:t xml:space="preserve"> words was formed from the dataset. All the rows from the </w:t>
-      </w:r>
-      <w:r>
-        <w:rPr>
-          <w:rFonts w:asciiTheme="majorHAnsi" w:hAnsiTheme="majorHAnsi" w:cstheme="majorHAnsi"/>
-          <w:sz w:val="22"/>
-          <w:szCs w:val="22"/>
-        </w:rPr>
-        <w:t>d</w:t>
-      </w:r>
-      <w:r>
-        <w:rPr>
-          <w:rFonts w:asciiTheme="majorHAnsi" w:hAnsiTheme="majorHAnsi" w:cstheme="majorHAnsi"/>
-          <w:sz w:val="22"/>
-          <w:szCs w:val="22"/>
-        </w:rPr>
-        <w:t>escription column</w:t>
-      </w:r>
-      <w:r>
-        <w:rPr>
-          <w:rFonts w:asciiTheme="majorHAnsi" w:hAnsiTheme="majorHAnsi" w:cstheme="majorHAnsi"/>
-          <w:sz w:val="22"/>
-          <w:szCs w:val="22"/>
-        </w:rPr>
-        <w:t xml:space="preserve"> were</w:t>
-      </w:r>
-      <w:r>
-        <w:rPr>
-          <w:rFonts w:asciiTheme="majorHAnsi" w:hAnsiTheme="majorHAnsi" w:cstheme="majorHAnsi"/>
-          <w:sz w:val="22"/>
-          <w:szCs w:val="22"/>
-        </w:rPr>
-        <w:t xml:space="preserve"> filtered using German wordlist </w:t>
-      </w:r>
-      <w:r>
-        <w:rPr>
-          <w:rFonts w:asciiTheme="majorHAnsi" w:hAnsiTheme="majorHAnsi" w:cstheme="majorHAnsi"/>
-          <w:sz w:val="22"/>
-          <w:szCs w:val="22"/>
-        </w:rPr>
-        <w:t xml:space="preserve">and </w:t>
-      </w:r>
-      <w:r>
-        <w:rPr>
-          <w:rFonts w:asciiTheme="majorHAnsi" w:hAnsiTheme="majorHAnsi" w:cstheme="majorHAnsi"/>
-          <w:sz w:val="22"/>
-          <w:szCs w:val="22"/>
-        </w:rPr>
-        <w:t xml:space="preserve">have been translated to English language by passing to a Google translator. </w:t>
-      </w:r>
-    </w:p>
-    <w:p>
-      <w:pPr>
-        <w:pStyle w:val="Default"/>
-        <w:spacing w:line="360" w:lineRule="auto"/>
-        <w:jc w:val="both"/>
-        <w:rPr>
-          <w:rFonts w:asciiTheme="majorHAnsi" w:hAnsiTheme="majorHAnsi" w:cstheme="majorHAnsi"/>
-          <w:sz w:val="22"/>
-          <w:szCs w:val="22"/>
-        </w:rPr>
-      </w:pPr>
-      <w:r>
-        <w:rPr>
-          <w:rFonts w:asciiTheme="majorHAnsi" w:hAnsiTheme="majorHAnsi" w:cstheme="majorHAnsi"/>
-          <w:sz w:val="22"/>
-          <w:szCs w:val="22"/>
-        </w:rPr>
-        <w:t xml:space="preserve">Initial thought was to combine the ‘Short Description’ &amp; “Description’ field with the assumption that the vocabulary from the ‘Short Description’ could help in model accuracy. But found that combining these two fields could lead to combining </w:t>
-      </w:r>
-      <w:proofErr w:type="spellStart"/>
-      <w:r>
-        <w:rPr>
-          <w:rFonts w:asciiTheme="majorHAnsi" w:hAnsiTheme="majorHAnsi" w:cstheme="majorHAnsi"/>
-          <w:sz w:val="22"/>
-          <w:szCs w:val="22"/>
-        </w:rPr>
-        <w:t>non-english</w:t>
-      </w:r>
-      <w:proofErr w:type="spellEnd"/>
-      <w:r>
-        <w:rPr>
-          <w:rFonts w:asciiTheme="majorHAnsi" w:hAnsiTheme="majorHAnsi" w:cstheme="majorHAnsi"/>
-          <w:sz w:val="22"/>
-          <w:szCs w:val="22"/>
-        </w:rPr>
-        <w:t xml:space="preserve"> “short Description’ to ‘Description’ in </w:t>
-      </w:r>
-      <w:proofErr w:type="spellStart"/>
-      <w:r>
-        <w:rPr>
-          <w:rFonts w:asciiTheme="majorHAnsi" w:hAnsiTheme="majorHAnsi" w:cstheme="majorHAnsi"/>
-          <w:sz w:val="22"/>
-          <w:szCs w:val="22"/>
-        </w:rPr>
-        <w:t>english</w:t>
-      </w:r>
-      <w:proofErr w:type="spellEnd"/>
-      <w:r>
-        <w:rPr>
-          <w:rFonts w:asciiTheme="majorHAnsi" w:hAnsiTheme="majorHAnsi" w:cstheme="majorHAnsi"/>
-          <w:sz w:val="22"/>
-          <w:szCs w:val="22"/>
-        </w:rPr>
-        <w:t xml:space="preserve"> or vice versa. This posed a problem of many combined entries to be not translated. To further improve the translation process, we attempted to measure the impact of model accuracy on dropping the ‘Short Description</w:t>
-      </w:r>
-      <w:r>
-        <w:rPr>
-          <w:rFonts w:asciiTheme="majorHAnsi" w:hAnsiTheme="majorHAnsi" w:cstheme="majorHAnsi"/>
-          <w:sz w:val="22"/>
-          <w:szCs w:val="22"/>
-        </w:rPr>
-        <w:t>’</w:t>
-      </w:r>
-      <w:r>
-        <w:rPr>
-          <w:rFonts w:asciiTheme="majorHAnsi" w:hAnsiTheme="majorHAnsi" w:cstheme="majorHAnsi"/>
-          <w:sz w:val="22"/>
-          <w:szCs w:val="22"/>
-        </w:rPr>
-        <w:t>. By dropping the ‘Short Description’ field we only observed a minor drop in model accuracy, ~1% drop &amp; hence concluded to proceed with dropping ‘Short Description’.</w:t>
-      </w:r>
-    </w:p>
-    <w:p>
-      <w:pPr>
-        <w:pStyle w:val="Default"/>
-        <w:spacing w:line="360" w:lineRule="auto"/>
-        <w:jc w:val="both"/>
-        <w:rPr>
-          <w:rFonts w:asciiTheme="majorHAnsi" w:hAnsiTheme="majorHAnsi" w:cstheme="majorHAnsi"/>
-          <w:b/>
-          <w:bCs/>
-          <w:sz w:val="36"/>
-          <w:szCs w:val="36"/>
-        </w:rPr>
-      </w:pPr>
-    </w:p>
-    <w:p>
-      <w:pPr>
-        <w:pStyle w:val="Heading2"/>
-        <w:spacing w:line="360" w:lineRule="auto"/>
-        <w:jc w:val="both"/>
-        <w:rPr>
-          <w:rFonts w:cstheme="majorHAnsi"/>
-        </w:rPr>
-      </w:pPr>
-      <w:bookmarkStart w:id="10" w:name="_Toc56338436"/>
-      <w:r>
-        <w:rPr>
-          <w:rFonts w:cstheme="majorHAnsi"/>
-        </w:rPr>
-        <w:t>Word Distribution</w:t>
-      </w:r>
-      <w:bookmarkEnd w:id="10"/>
       <w:r>
         <w:rPr>
           <w:rFonts w:cstheme="majorHAnsi"/>
@@ -4815,7 +4755,6 @@
           <w:sz w:val="18"/>
           <w:szCs w:val="18"/>
         </w:rPr>
-        <w:lastRenderedPageBreak/>
         <w:drawing>
           <wp:inline distT="0" distB="0" distL="0" distR="0" wp14:anchorId="0559525B" wp14:editId="6F6AC1FC">
             <wp:extent cx="5731510" cy="2480945"/>
@@ -4868,24 +4807,184 @@
     </w:p>
     <w:p>
       <w:pPr>
+        <w:spacing w:line="360" w:lineRule="auto"/>
+        <w:jc w:val="center"/>
+        <w:rPr>
+          <w:rFonts w:asciiTheme="majorHAnsi" w:hAnsiTheme="majorHAnsi" w:cstheme="majorHAnsi"/>
+        </w:rPr>
+      </w:pPr>
+      <w:r>
+        <w:rPr>
+          <w:rFonts w:asciiTheme="majorHAnsi" w:hAnsiTheme="majorHAnsi" w:cstheme="majorHAnsi"/>
+          <w:noProof/>
+        </w:rPr>
+        <w:drawing>
+          <wp:inline distT="0" distB="0" distL="0" distR="0" wp14:anchorId="1C6E36E2" wp14:editId="6480105C">
+            <wp:extent cx="5250873" cy="4122279"/>
+            <wp:effectExtent l="0" t="0" r="6985" b="0"/>
+            <wp:docPr id="9" name="Picture 9" descr="Text&#10;&#10;Description automatically generated"/>
+            <wp:cNvGraphicFramePr>
+              <a:graphicFrameLocks xmlns:a="http://schemas.openxmlformats.org/drawingml/2006/main" noChangeAspect="1"/>
+            </wp:cNvGraphicFramePr>
+            <a:graphic xmlns:a="http://schemas.openxmlformats.org/drawingml/2006/main">
+              <a:graphicData uri="http://schemas.openxmlformats.org/drawingml/2006/picture">
+                <pic:pic xmlns:pic="http://schemas.openxmlformats.org/drawingml/2006/picture">
+                  <pic:nvPicPr>
+                    <pic:cNvPr id="9" name="Picture 9" descr="Text&#10;&#10;Description automatically generated"/>
+                    <pic:cNvPicPr/>
+                  </pic:nvPicPr>
+                  <pic:blipFill>
+                    <a:blip r:embed="rId14">
+                      <a:extLst>
+                        <a:ext uri="{28A0092B-C50C-407E-A947-70E740481C1C}">
+                          <a14:useLocalDpi xmlns:a14="http://schemas.microsoft.com/office/drawing/2010/main" val="0"/>
+                        </a:ext>
+                      </a:extLst>
+                    </a:blip>
+                    <a:stretch>
+                      <a:fillRect/>
+                    </a:stretch>
+                  </pic:blipFill>
+                  <pic:spPr>
+                    <a:xfrm>
+                      <a:off x="0" y="0"/>
+                      <a:ext cx="5257782" cy="4127703"/>
+                    </a:xfrm>
+                    <a:prstGeom prst="rect">
+                      <a:avLst/>
+                    </a:prstGeom>
+                  </pic:spPr>
+                </pic:pic>
+              </a:graphicData>
+            </a:graphic>
+          </wp:inline>
+        </w:drawing>
+      </w:r>
+    </w:p>
+    <w:p>
+      <w:pPr>
+        <w:pStyle w:val="Heading2"/>
+        <w:spacing w:line="360" w:lineRule="auto"/>
+        <w:jc w:val="both"/>
+        <w:rPr>
+          <w:rFonts w:cstheme="majorHAnsi"/>
+        </w:rPr>
+      </w:pPr>
+      <w:bookmarkStart w:id="10" w:name="_Toc56945750"/>
+      <w:r>
+        <w:rPr>
+          <w:rFonts w:cstheme="majorHAnsi"/>
+        </w:rPr>
+        <w:lastRenderedPageBreak/>
+        <w:t>Lemmatization &amp; Stop words removal</w:t>
+      </w:r>
+      <w:bookmarkEnd w:id="10"/>
+      <w:r>
+        <w:rPr>
+          <w:rFonts w:cstheme="majorHAnsi"/>
+        </w:rPr>
+        <w:t xml:space="preserve"> </w:t>
+      </w:r>
+    </w:p>
+    <w:p>
+      <w:pPr>
         <w:pStyle w:val="Default"/>
         <w:spacing w:line="360" w:lineRule="auto"/>
         <w:jc w:val="both"/>
         <w:rPr>
           <w:rFonts w:asciiTheme="majorHAnsi" w:hAnsiTheme="majorHAnsi" w:cstheme="majorHAnsi"/>
-          <w:b/>
-          <w:bCs/>
-          <w:sz w:val="36"/>
-          <w:szCs w:val="36"/>
-        </w:rPr>
-      </w:pPr>
-    </w:p>
-    <w:p>
-      <w:pPr>
-        <w:spacing w:line="360" w:lineRule="auto"/>
-        <w:jc w:val="both"/>
-        <w:rPr>
-          <w:rFonts w:asciiTheme="majorHAnsi" w:hAnsiTheme="majorHAnsi" w:cstheme="majorHAnsi"/>
+          <w:sz w:val="22"/>
+          <w:szCs w:val="22"/>
+        </w:rPr>
+      </w:pPr>
+      <w:r>
+        <w:rPr>
+          <w:rFonts w:asciiTheme="majorHAnsi" w:hAnsiTheme="majorHAnsi" w:cstheme="majorHAnsi"/>
+          <w:sz w:val="22"/>
+          <w:szCs w:val="22"/>
+        </w:rPr>
+        <w:t xml:space="preserve">Stop words have been removed using </w:t>
+      </w:r>
+      <w:proofErr w:type="spellStart"/>
+      <w:r>
+        <w:rPr>
+          <w:rFonts w:asciiTheme="majorHAnsi" w:hAnsiTheme="majorHAnsi" w:cstheme="majorHAnsi"/>
+          <w:sz w:val="22"/>
+          <w:szCs w:val="22"/>
+        </w:rPr>
+        <w:t>nltk</w:t>
+      </w:r>
+      <w:proofErr w:type="spellEnd"/>
+      <w:r>
+        <w:rPr>
+          <w:rFonts w:asciiTheme="majorHAnsi" w:hAnsiTheme="majorHAnsi" w:cstheme="majorHAnsi"/>
+          <w:sz w:val="22"/>
+          <w:szCs w:val="22"/>
+        </w:rPr>
+        <w:t xml:space="preserve"> corpus modules. </w:t>
+      </w:r>
+    </w:p>
+    <w:p>
+      <w:pPr>
+        <w:pStyle w:val="Default"/>
+        <w:spacing w:line="360" w:lineRule="auto"/>
+        <w:jc w:val="both"/>
+        <w:rPr>
+          <w:rFonts w:asciiTheme="majorHAnsi" w:hAnsiTheme="majorHAnsi" w:cstheme="majorHAnsi"/>
+          <w:sz w:val="22"/>
+          <w:szCs w:val="22"/>
+        </w:rPr>
+      </w:pPr>
+      <w:r>
+        <w:rPr>
+          <w:rFonts w:asciiTheme="majorHAnsi" w:hAnsiTheme="majorHAnsi" w:cstheme="majorHAnsi"/>
+          <w:sz w:val="22"/>
+          <w:szCs w:val="22"/>
+        </w:rPr>
+        <w:t xml:space="preserve">Lemmatization is the process of grouping together the different inflected forms of a word so they can be </w:t>
+      </w:r>
+      <w:r>
+        <w:rPr>
+          <w:rFonts w:asciiTheme="majorHAnsi" w:hAnsiTheme="majorHAnsi" w:cstheme="majorHAnsi"/>
+          <w:sz w:val="22"/>
+          <w:szCs w:val="22"/>
+        </w:rPr>
+        <w:t>analysed</w:t>
+      </w:r>
+      <w:r>
+        <w:rPr>
+          <w:rFonts w:asciiTheme="majorHAnsi" w:hAnsiTheme="majorHAnsi" w:cstheme="majorHAnsi"/>
+          <w:sz w:val="22"/>
+          <w:szCs w:val="22"/>
+        </w:rPr>
+        <w:t xml:space="preserve"> as a single item. Lemmatization is </w:t>
+      </w:r>
+      <w:r>
+        <w:rPr>
+          <w:rFonts w:asciiTheme="majorHAnsi" w:hAnsiTheme="majorHAnsi" w:cstheme="majorHAnsi"/>
+          <w:sz w:val="22"/>
+          <w:szCs w:val="22"/>
+        </w:rPr>
+        <w:t>like</w:t>
+      </w:r>
+      <w:r>
+        <w:rPr>
+          <w:rFonts w:asciiTheme="majorHAnsi" w:hAnsiTheme="majorHAnsi" w:cstheme="majorHAnsi"/>
+          <w:sz w:val="22"/>
+          <w:szCs w:val="22"/>
+        </w:rPr>
+        <w:t xml:space="preserve"> Stemming but it brings context to the words. So, it links words with similar meanings to one word. Here we have preferred Lemmatization over Stemming because lemmatization does morphological analysis of the words.</w:t>
+      </w:r>
+    </w:p>
+    <w:p>
+      <w:pPr>
+        <w:pStyle w:val="Default"/>
+        <w:spacing w:line="360" w:lineRule="auto"/>
+        <w:jc w:val="both"/>
+        <w:rPr>
+          <w:rFonts w:asciiTheme="majorHAnsi" w:hAnsiTheme="majorHAnsi" w:cstheme="majorHAnsi"/>
+          <w:sz w:val="22"/>
+          <w:szCs w:val="22"/>
         </w:rPr>
       </w:pPr>
     </w:p>
@@ -4898,12 +4997,12 @@
           <w:rFonts w:cstheme="majorHAnsi"/>
         </w:rPr>
       </w:pPr>
-      <w:bookmarkStart w:id="11" w:name="_Toc56338437"/>
+      <w:bookmarkStart w:id="11" w:name="_Toc56945751"/>
       <w:r>
         <w:rPr>
           <w:rFonts w:cstheme="majorHAnsi"/>
         </w:rPr>
-        <w:t>Lemmatization &amp; Stop words removal</w:t>
+        <w:t>Spell Check</w:t>
       </w:r>
       <w:bookmarkEnd w:id="11"/>
       <w:r>
@@ -4930,7 +5029,7 @@
           <w:sz w:val="22"/>
           <w:szCs w:val="22"/>
         </w:rPr>
-        <w:t xml:space="preserve">Stop words have been removed using </w:t>
+        <w:t xml:space="preserve">We have used </w:t>
       </w:r>
       <w:proofErr w:type="spellStart"/>
       <w:r>
@@ -4939,7 +5038,7 @@
           <w:sz w:val="22"/>
           <w:szCs w:val="22"/>
         </w:rPr>
-        <w:t>nltk</w:t>
+        <w:t>pySpellchecker</w:t>
       </w:r>
       <w:proofErr w:type="spellEnd"/>
       <w:r>
@@ -4948,115 +5047,7 @@
           <w:sz w:val="22"/>
           <w:szCs w:val="22"/>
         </w:rPr>
-        <w:t xml:space="preserve"> corpus modules. </w:t>
-      </w:r>
-    </w:p>
-    <w:p>
-      <w:pPr>
-        <w:pStyle w:val="Default"/>
-        <w:spacing w:line="360" w:lineRule="auto"/>
-        <w:jc w:val="both"/>
-        <w:rPr>
-          <w:rFonts w:asciiTheme="majorHAnsi" w:hAnsiTheme="majorHAnsi" w:cstheme="majorHAnsi"/>
-          <w:sz w:val="22"/>
-          <w:szCs w:val="22"/>
-        </w:rPr>
-      </w:pPr>
-      <w:r>
-        <w:rPr>
-          <w:rFonts w:asciiTheme="majorHAnsi" w:hAnsiTheme="majorHAnsi" w:cstheme="majorHAnsi"/>
-          <w:sz w:val="22"/>
-          <w:szCs w:val="22"/>
-        </w:rPr>
-        <w:t xml:space="preserve">Lemmatization is the process of grouping together the different inflected forms of a word so they can be </w:t>
-      </w:r>
-      <w:r>
-        <w:rPr>
-          <w:rFonts w:asciiTheme="majorHAnsi" w:hAnsiTheme="majorHAnsi" w:cstheme="majorHAnsi"/>
-          <w:sz w:val="22"/>
-          <w:szCs w:val="22"/>
-        </w:rPr>
-        <w:t>analysed</w:t>
-      </w:r>
-      <w:r>
-        <w:rPr>
-          <w:rFonts w:asciiTheme="majorHAnsi" w:hAnsiTheme="majorHAnsi" w:cstheme="majorHAnsi"/>
-          <w:sz w:val="22"/>
-          <w:szCs w:val="22"/>
-        </w:rPr>
-        <w:t xml:space="preserve"> as a single item. Lemmatization is </w:t>
-      </w:r>
-      <w:r>
-        <w:rPr>
-          <w:rFonts w:asciiTheme="majorHAnsi" w:hAnsiTheme="majorHAnsi" w:cstheme="majorHAnsi"/>
-          <w:sz w:val="22"/>
-          <w:szCs w:val="22"/>
-        </w:rPr>
-        <w:t>like</w:t>
-      </w:r>
-      <w:r>
-        <w:rPr>
-          <w:rFonts w:asciiTheme="majorHAnsi" w:hAnsiTheme="majorHAnsi" w:cstheme="majorHAnsi"/>
-          <w:sz w:val="22"/>
-          <w:szCs w:val="22"/>
-        </w:rPr>
-        <w:t xml:space="preserve"> Stemming but it brings context to the words. So, it links words with similar meanings to one word. Here we have preferred Lemmatization over Stemming because lemmatization does morphological analysis of the words.</w:t>
-      </w:r>
-    </w:p>
-    <w:p>
-      <w:pPr>
-        <w:pStyle w:val="Default"/>
-        <w:spacing w:line="360" w:lineRule="auto"/>
-        <w:jc w:val="both"/>
-        <w:rPr>
-          <w:rFonts w:asciiTheme="majorHAnsi" w:hAnsiTheme="majorHAnsi" w:cstheme="majorHAnsi"/>
-          <w:sz w:val="22"/>
-          <w:szCs w:val="22"/>
-        </w:rPr>
-      </w:pPr>
-    </w:p>
-    <w:p>
-      <w:pPr>
-        <w:pStyle w:val="Heading2"/>
-        <w:spacing w:line="360" w:lineRule="auto"/>
-        <w:jc w:val="both"/>
-        <w:rPr>
-          <w:rFonts w:cstheme="majorHAnsi"/>
-        </w:rPr>
-      </w:pPr>
-      <w:bookmarkStart w:id="12" w:name="_Toc56338438"/>
-      <w:r>
-        <w:rPr>
-          <w:rFonts w:cstheme="majorHAnsi"/>
-        </w:rPr>
-        <w:t>Spell Check</w:t>
-      </w:r>
-      <w:bookmarkEnd w:id="12"/>
-      <w:r>
-        <w:rPr>
-          <w:rFonts w:cstheme="majorHAnsi"/>
-        </w:rPr>
-        <w:t xml:space="preserve"> </w:t>
-      </w:r>
-    </w:p>
-    <w:p>
-      <w:pPr>
-        <w:pStyle w:val="Default"/>
-        <w:spacing w:line="360" w:lineRule="auto"/>
-        <w:jc w:val="both"/>
-        <w:rPr>
-          <w:rFonts w:asciiTheme="majorHAnsi" w:hAnsiTheme="majorHAnsi" w:cstheme="majorHAnsi"/>
-          <w:sz w:val="22"/>
-          <w:szCs w:val="22"/>
-        </w:rPr>
-      </w:pPr>
-      <w:r>
-        <w:rPr>
-          <w:rFonts w:asciiTheme="majorHAnsi" w:hAnsiTheme="majorHAnsi" w:cstheme="majorHAnsi"/>
-          <w:sz w:val="22"/>
-          <w:szCs w:val="22"/>
-        </w:rPr>
-        <w:t xml:space="preserve">We have used </w:t>
+        <w:t xml:space="preserve"> to perform spell check on the data. But there were few technical words which were also corrected with this function. </w:t>
       </w:r>
       <w:proofErr w:type="spellStart"/>
       <w:r>
@@ -5065,7 +5056,7 @@
           <w:sz w:val="22"/>
           <w:szCs w:val="22"/>
         </w:rPr>
-        <w:t>pySpellchecker</w:t>
+        <w:t>Eg.</w:t>
       </w:r>
       <w:proofErr w:type="spellEnd"/>
       <w:r>
@@ -5074,7 +5065,7 @@
           <w:sz w:val="22"/>
           <w:szCs w:val="22"/>
         </w:rPr>
-        <w:t xml:space="preserve"> to perform spell check on the data. But there were few technical words which were also corrected with this function. </w:t>
+        <w:t xml:space="preserve"> Hostage for hostname, sky for skype, wife for </w:t>
       </w:r>
       <w:proofErr w:type="spellStart"/>
       <w:r>
@@ -5083,7 +5074,7 @@
           <w:sz w:val="22"/>
           <w:szCs w:val="22"/>
         </w:rPr>
-        <w:t>Eg.</w:t>
+        <w:t>wifi</w:t>
       </w:r>
       <w:proofErr w:type="spellEnd"/>
       <w:r>
@@ -5092,24 +5083,6 @@
           <w:sz w:val="22"/>
           <w:szCs w:val="22"/>
         </w:rPr>
-        <w:t xml:space="preserve"> Hostage for hostname, sky for skype, wife for </w:t>
-      </w:r>
-      <w:proofErr w:type="spellStart"/>
-      <w:r>
-        <w:rPr>
-          <w:rFonts w:asciiTheme="majorHAnsi" w:hAnsiTheme="majorHAnsi" w:cstheme="majorHAnsi"/>
-          <w:sz w:val="22"/>
-          <w:szCs w:val="22"/>
-        </w:rPr>
-        <w:t>wifi</w:t>
-      </w:r>
-      <w:proofErr w:type="spellEnd"/>
-      <w:r>
-        <w:rPr>
-          <w:rFonts w:asciiTheme="majorHAnsi" w:hAnsiTheme="majorHAnsi" w:cstheme="majorHAnsi"/>
-          <w:sz w:val="22"/>
-          <w:szCs w:val="22"/>
-        </w:rPr>
         <w:t xml:space="preserve">, etc. </w:t>
       </w:r>
       <w:r>
@@ -5167,16 +5140,14 @@
         </w:rPr>
         <w:t xml:space="preserve"> process. Although spell check helped in reduction of vocabulary size, it did not help in model accuracy improvement. </w:t>
       </w:r>
-      <w:proofErr w:type="gramStart"/>
-      <w:r>
-        <w:rPr>
-          <w:rFonts w:asciiTheme="majorHAnsi" w:hAnsiTheme="majorHAnsi" w:cstheme="majorHAnsi"/>
-          <w:sz w:val="22"/>
-          <w:szCs w:val="22"/>
-        </w:rPr>
-        <w:t>Hence</w:t>
-      </w:r>
-      <w:proofErr w:type="gramEnd"/>
+      <w:r>
+        <w:rPr>
+          <w:rFonts w:asciiTheme="majorHAnsi" w:hAnsiTheme="majorHAnsi" w:cstheme="majorHAnsi"/>
+          <w:sz w:val="22"/>
+          <w:szCs w:val="22"/>
+        </w:rPr>
+        <w:t>Hence,</w:t>
+      </w:r>
       <w:r>
         <w:rPr>
           <w:rFonts w:asciiTheme="majorHAnsi" w:hAnsiTheme="majorHAnsi" w:cstheme="majorHAnsi"/>
@@ -5241,15 +5212,14 @@
           <w:rFonts w:cstheme="majorHAnsi"/>
         </w:rPr>
       </w:pPr>
-      <w:bookmarkStart w:id="13" w:name="_Toc56338439"/>
+      <w:bookmarkStart w:id="12" w:name="_Toc56945752"/>
       <w:r>
         <w:rPr>
           <w:rFonts w:cstheme="majorHAnsi"/>
         </w:rPr>
-        <w:lastRenderedPageBreak/>
         <w:t>Deciding Models and Model Building</w:t>
       </w:r>
-      <w:bookmarkEnd w:id="13"/>
+      <w:bookmarkEnd w:id="12"/>
       <w:r>
         <w:rPr>
           <w:rFonts w:cstheme="majorHAnsi"/>
@@ -5280,14 +5250,14 @@
           <w:rFonts w:cstheme="majorHAnsi"/>
         </w:rPr>
       </w:pPr>
-      <w:bookmarkStart w:id="14" w:name="_Toc56338440"/>
+      <w:bookmarkStart w:id="13" w:name="_Toc56945753"/>
       <w:r>
         <w:rPr>
           <w:rFonts w:cstheme="majorHAnsi"/>
         </w:rPr>
         <w:t>Modelling</w:t>
       </w:r>
-      <w:bookmarkEnd w:id="14"/>
+      <w:bookmarkEnd w:id="13"/>
       <w:r>
         <w:rPr>
           <w:rFonts w:cstheme="majorHAnsi"/>
@@ -5318,14 +5288,14 @@
           <w:rFonts w:cstheme="majorHAnsi"/>
         </w:rPr>
       </w:pPr>
-      <w:bookmarkStart w:id="15" w:name="_Toc56338441"/>
+      <w:bookmarkStart w:id="14" w:name="_Toc56945754"/>
       <w:r>
         <w:rPr>
           <w:rFonts w:cstheme="majorHAnsi"/>
         </w:rPr>
         <w:t>Traditional ML Models</w:t>
       </w:r>
-      <w:bookmarkEnd w:id="15"/>
+      <w:bookmarkEnd w:id="14"/>
       <w:r>
         <w:rPr>
           <w:rFonts w:cstheme="majorHAnsi"/>
@@ -5427,6 +5397,8 @@
         <w:jc w:val="both"/>
         <w:rPr>
           <w:rFonts w:asciiTheme="majorHAnsi" w:hAnsiTheme="majorHAnsi" w:cstheme="majorHAnsi"/>
+          <w:sz w:val="22"/>
+          <w:szCs w:val="22"/>
         </w:rPr>
       </w:pPr>
       <w:r>
@@ -5476,6 +5448,42 @@
         <w:jc w:val="both"/>
         <w:rPr>
           <w:rFonts w:asciiTheme="majorHAnsi" w:hAnsiTheme="majorHAnsi" w:cstheme="majorHAnsi"/>
+          <w:sz w:val="22"/>
+          <w:szCs w:val="22"/>
+        </w:rPr>
+      </w:pPr>
+    </w:p>
+    <w:p>
+      <w:pPr>
+        <w:pStyle w:val="Heading4"/>
+      </w:pPr>
+      <w:r>
+        <w:t>Logistic Regression Model</w:t>
+      </w:r>
+    </w:p>
+    <w:p>
+      <w:pPr>
+        <w:spacing w:line="360" w:lineRule="auto"/>
+        <w:jc w:val="both"/>
+        <w:rPr>
+          <w:rFonts w:asciiTheme="majorHAnsi" w:hAnsiTheme="majorHAnsi" w:cstheme="majorHAnsi"/>
+        </w:rPr>
+      </w:pPr>
+      <w:r>
+        <w:rPr>
+          <w:rFonts w:asciiTheme="majorHAnsi" w:hAnsiTheme="majorHAnsi" w:cstheme="majorHAnsi"/>
+          <w:sz w:val="22"/>
+          <w:szCs w:val="22"/>
+        </w:rPr>
+        <w:t xml:space="preserve">Logistic regression is a supervised machine learning algorithm that is used for classification problem. The key feature of this model is that it uses a sigmoid or logit function for classification. It is generally the first port of call for assessing a diverse set of classification problems. </w:t>
+      </w:r>
+    </w:p>
+    <w:p>
+      <w:pPr>
+        <w:spacing w:line="360" w:lineRule="auto"/>
+        <w:jc w:val="both"/>
+        <w:rPr>
+          <w:rFonts w:asciiTheme="majorHAnsi" w:hAnsiTheme="majorHAnsi" w:cstheme="majorHAnsi"/>
         </w:rPr>
       </w:pPr>
     </w:p>
@@ -5488,207 +5496,298 @@
           <w:rFonts w:cstheme="majorHAnsi"/>
         </w:rPr>
       </w:pPr>
-      <w:bookmarkStart w:id="16" w:name="_Toc56338442"/>
+      <w:bookmarkStart w:id="15" w:name="_Toc56945755"/>
       <w:r>
         <w:rPr>
           <w:rFonts w:cstheme="majorHAnsi"/>
         </w:rPr>
         <w:t>Observation from the results of the traditional models</w:t>
       </w:r>
+      <w:bookmarkEnd w:id="15"/>
+    </w:p>
+    <w:p>
+      <w:pPr>
+        <w:spacing w:line="360" w:lineRule="auto"/>
+        <w:jc w:val="both"/>
+        <w:rPr>
+          <w:rFonts w:asciiTheme="majorHAnsi" w:hAnsiTheme="majorHAnsi" w:cstheme="majorHAnsi"/>
+          <w:sz w:val="22"/>
+          <w:szCs w:val="22"/>
+        </w:rPr>
+      </w:pPr>
+      <w:r>
+        <w:rPr>
+          <w:rFonts w:asciiTheme="majorHAnsi" w:hAnsiTheme="majorHAnsi" w:cstheme="majorHAnsi"/>
+          <w:sz w:val="22"/>
+          <w:szCs w:val="22"/>
+        </w:rPr>
+        <w:t xml:space="preserve">From the predicted accuracies, we could see that the </w:t>
+      </w:r>
+      <w:r>
+        <w:rPr>
+          <w:rFonts w:asciiTheme="majorHAnsi" w:hAnsiTheme="majorHAnsi" w:cstheme="majorHAnsi"/>
+        </w:rPr>
+        <w:t>traditional</w:t>
+      </w:r>
+      <w:r>
+        <w:rPr>
+          <w:rFonts w:asciiTheme="majorHAnsi" w:hAnsiTheme="majorHAnsi" w:cstheme="majorHAnsi"/>
+          <w:sz w:val="22"/>
+          <w:szCs w:val="22"/>
+        </w:rPr>
+        <w:t xml:space="preserve"> models with the resampled </w:t>
+      </w:r>
+      <w:r>
+        <w:rPr>
+          <w:rFonts w:asciiTheme="majorHAnsi" w:hAnsiTheme="majorHAnsi" w:cstheme="majorHAnsi"/>
+          <w:sz w:val="22"/>
+          <w:szCs w:val="22"/>
+        </w:rPr>
+        <w:t>a</w:t>
+      </w:r>
+      <w:r>
+        <w:rPr>
+          <w:rFonts w:asciiTheme="majorHAnsi" w:hAnsiTheme="majorHAnsi" w:cstheme="majorHAnsi"/>
+          <w:sz w:val="22"/>
+          <w:szCs w:val="22"/>
+        </w:rPr>
+        <w:t xml:space="preserve">ugmented dataset is performing with </w:t>
+      </w:r>
+      <w:r>
+        <w:rPr>
+          <w:rFonts w:asciiTheme="majorHAnsi" w:hAnsiTheme="majorHAnsi" w:cstheme="majorHAnsi"/>
+          <w:sz w:val="22"/>
+          <w:szCs w:val="22"/>
+        </w:rPr>
+        <w:t xml:space="preserve">test </w:t>
+      </w:r>
+      <w:r>
+        <w:rPr>
+          <w:rFonts w:asciiTheme="majorHAnsi" w:hAnsiTheme="majorHAnsi" w:cstheme="majorHAnsi"/>
+          <w:sz w:val="22"/>
+          <w:szCs w:val="22"/>
+        </w:rPr>
+        <w:t xml:space="preserve">accuracy </w:t>
+      </w:r>
+      <w:r>
+        <w:rPr>
+          <w:rFonts w:asciiTheme="majorHAnsi" w:hAnsiTheme="majorHAnsi" w:cstheme="majorHAnsi"/>
+          <w:sz w:val="22"/>
+          <w:szCs w:val="22"/>
+        </w:rPr>
+        <w:t>of ~</w:t>
+      </w:r>
+      <w:r>
+        <w:rPr>
+          <w:rFonts w:asciiTheme="majorHAnsi" w:hAnsiTheme="majorHAnsi" w:cstheme="majorHAnsi"/>
+          <w:sz w:val="22"/>
+          <w:szCs w:val="22"/>
+        </w:rPr>
+        <w:t>21</w:t>
+      </w:r>
+      <w:r>
+        <w:rPr>
+          <w:rFonts w:asciiTheme="majorHAnsi" w:hAnsiTheme="majorHAnsi" w:cstheme="majorHAnsi"/>
+          <w:sz w:val="22"/>
+          <w:szCs w:val="22"/>
+        </w:rPr>
+        <w:t xml:space="preserve">% - </w:t>
+      </w:r>
+      <w:r>
+        <w:rPr>
+          <w:rFonts w:asciiTheme="majorHAnsi" w:hAnsiTheme="majorHAnsi" w:cstheme="majorHAnsi"/>
+          <w:sz w:val="22"/>
+          <w:szCs w:val="22"/>
+        </w:rPr>
+        <w:t>2</w:t>
+      </w:r>
+      <w:r>
+        <w:rPr>
+          <w:rFonts w:asciiTheme="majorHAnsi" w:hAnsiTheme="majorHAnsi" w:cstheme="majorHAnsi"/>
+          <w:sz w:val="22"/>
+          <w:szCs w:val="22"/>
+        </w:rPr>
+        <w:t>8%</w:t>
+      </w:r>
+      <w:r>
+        <w:rPr>
+          <w:rFonts w:asciiTheme="majorHAnsi" w:hAnsiTheme="majorHAnsi" w:cstheme="majorHAnsi"/>
+          <w:sz w:val="22"/>
+          <w:szCs w:val="22"/>
+        </w:rPr>
+        <w:t xml:space="preserve">. </w:t>
+      </w:r>
+      <w:r>
+        <w:rPr>
+          <w:rFonts w:asciiTheme="majorHAnsi" w:hAnsiTheme="majorHAnsi" w:cstheme="majorHAnsi"/>
+        </w:rPr>
+        <w:t xml:space="preserve">However, the </w:t>
+      </w:r>
+      <w:r>
+        <w:rPr>
+          <w:rFonts w:asciiTheme="majorHAnsi" w:hAnsiTheme="majorHAnsi" w:cstheme="majorHAnsi"/>
+        </w:rPr>
+        <w:t xml:space="preserve">NN </w:t>
+      </w:r>
+      <w:r>
+        <w:rPr>
+          <w:rFonts w:asciiTheme="majorHAnsi" w:hAnsiTheme="majorHAnsi" w:cstheme="majorHAnsi"/>
+        </w:rPr>
+        <w:t xml:space="preserve">LSTM model gives a better train accuracy of </w:t>
+      </w:r>
+      <w:r>
+        <w:rPr>
+          <w:rFonts w:asciiTheme="majorHAnsi" w:hAnsiTheme="majorHAnsi" w:cstheme="majorHAnsi"/>
+        </w:rPr>
+        <w:t>~</w:t>
+      </w:r>
+      <w:r>
+        <w:rPr>
+          <w:rFonts w:asciiTheme="majorHAnsi" w:hAnsiTheme="majorHAnsi" w:cstheme="majorHAnsi"/>
+        </w:rPr>
+        <w:t>9</w:t>
+      </w:r>
+      <w:r>
+        <w:rPr>
+          <w:rFonts w:asciiTheme="majorHAnsi" w:hAnsiTheme="majorHAnsi" w:cstheme="majorHAnsi"/>
+        </w:rPr>
+        <w:t>4</w:t>
+      </w:r>
+      <w:r>
+        <w:rPr>
+          <w:rFonts w:asciiTheme="majorHAnsi" w:hAnsiTheme="majorHAnsi" w:cstheme="majorHAnsi"/>
+        </w:rPr>
+        <w:t xml:space="preserve">%, while it gives a test accuracy of </w:t>
+      </w:r>
+      <w:r>
+        <w:rPr>
+          <w:rFonts w:asciiTheme="majorHAnsi" w:hAnsiTheme="majorHAnsi" w:cstheme="majorHAnsi"/>
+        </w:rPr>
+        <w:t>~91</w:t>
+      </w:r>
+      <w:r>
+        <w:rPr>
+          <w:rFonts w:asciiTheme="majorHAnsi" w:hAnsiTheme="majorHAnsi" w:cstheme="majorHAnsi"/>
+        </w:rPr>
+        <w:t xml:space="preserve">%. We believe </w:t>
+      </w:r>
+      <w:r>
+        <w:rPr>
+          <w:rFonts w:asciiTheme="majorHAnsi" w:hAnsiTheme="majorHAnsi" w:cstheme="majorHAnsi"/>
+        </w:rPr>
+        <w:t>that the NN LSTM model is performing satisfactorily</w:t>
+      </w:r>
+      <w:r>
+        <w:rPr>
+          <w:rFonts w:asciiTheme="majorHAnsi" w:hAnsiTheme="majorHAnsi" w:cstheme="majorHAnsi"/>
+        </w:rPr>
+        <w:t xml:space="preserve">. </w:t>
+      </w:r>
+      <w:r>
+        <w:rPr>
+          <w:rFonts w:asciiTheme="majorHAnsi" w:hAnsiTheme="majorHAnsi" w:cstheme="majorHAnsi"/>
+        </w:rPr>
+        <w:t>However, post the interim submission to work on additional methodologies like Recommendation Systems, to assess their performance on the given problem.</w:t>
+      </w:r>
+      <w:r>
+        <w:rPr>
+          <w:rFonts w:asciiTheme="majorHAnsi" w:hAnsiTheme="majorHAnsi" w:cstheme="majorHAnsi"/>
+        </w:rPr>
+        <w:t xml:space="preserve"> </w:t>
+      </w:r>
+    </w:p>
+    <w:p>
+      <w:pPr>
+        <w:spacing w:line="360" w:lineRule="auto"/>
+        <w:jc w:val="both"/>
+        <w:rPr>
+          <w:noProof/>
+        </w:rPr>
+      </w:pPr>
+    </w:p>
+    <w:p>
+      <w:pPr>
+        <w:spacing w:line="360" w:lineRule="auto"/>
+        <w:jc w:val="both"/>
+        <w:rPr>
+          <w:rFonts w:asciiTheme="majorHAnsi" w:hAnsiTheme="majorHAnsi" w:cstheme="majorHAnsi"/>
+        </w:rPr>
+      </w:pPr>
+      <w:r>
+        <w:rPr>
+          <w:noProof/>
+        </w:rPr>
+        <w:drawing>
+          <wp:inline distT="0" distB="0" distL="0" distR="0" wp14:anchorId="7F935D4E" wp14:editId="6C63F697">
+            <wp:extent cx="4354286" cy="2668270"/>
+            <wp:effectExtent l="0" t="0" r="8255" b="0"/>
+            <wp:docPr id="10" name="Picture 10"/>
+            <wp:cNvGraphicFramePr>
+              <a:graphicFrameLocks xmlns:a="http://schemas.openxmlformats.org/drawingml/2006/main" noChangeAspect="1"/>
+            </wp:cNvGraphicFramePr>
+            <a:graphic xmlns:a="http://schemas.openxmlformats.org/drawingml/2006/main">
+              <a:graphicData uri="http://schemas.openxmlformats.org/drawingml/2006/picture">
+                <pic:pic xmlns:pic="http://schemas.openxmlformats.org/drawingml/2006/picture">
+                  <pic:nvPicPr>
+                    <pic:cNvPr id="1" name=""/>
+                    <pic:cNvPicPr/>
+                  </pic:nvPicPr>
+                  <pic:blipFill rotWithShape="1">
+                    <a:blip r:embed="rId15"/>
+                    <a:srcRect t="17220" r="24016"/>
+                    <a:stretch/>
+                  </pic:blipFill>
+                  <pic:spPr bwMode="auto">
+                    <a:xfrm>
+                      <a:off x="0" y="0"/>
+                      <a:ext cx="4355025" cy="2668723"/>
+                    </a:xfrm>
+                    <a:prstGeom prst="rect">
+                      <a:avLst/>
+                    </a:prstGeom>
+                    <a:ln>
+                      <a:noFill/>
+                    </a:ln>
+                    <a:extLst>
+                      <a:ext uri="{53640926-AAD7-44D8-BBD7-CCE9431645EC}">
+                        <a14:shadowObscured xmlns:a14="http://schemas.microsoft.com/office/drawing/2010/main"/>
+                      </a:ext>
+                    </a:extLst>
+                  </pic:spPr>
+                </pic:pic>
+              </a:graphicData>
+            </a:graphic>
+          </wp:inline>
+        </w:drawing>
+      </w:r>
+    </w:p>
+    <w:p>
+      <w:pPr>
+        <w:pStyle w:val="Heading2"/>
+        <w:spacing w:line="360" w:lineRule="auto"/>
+        <w:jc w:val="both"/>
+        <w:rPr>
+          <w:rFonts w:cstheme="majorHAnsi"/>
+        </w:rPr>
+      </w:pPr>
+    </w:p>
+    <w:p>
+      <w:pPr>
+        <w:pStyle w:val="Heading2"/>
+        <w:spacing w:line="360" w:lineRule="auto"/>
+        <w:jc w:val="both"/>
+        <w:rPr>
+          <w:rFonts w:cstheme="majorHAnsi"/>
+        </w:rPr>
+      </w:pPr>
+      <w:bookmarkStart w:id="16" w:name="_Toc56945756"/>
+      <w:r>
+        <w:rPr>
+          <w:rFonts w:cstheme="majorHAnsi"/>
+        </w:rPr>
+        <w:t>Model Clustering</w:t>
+      </w:r>
       <w:bookmarkEnd w:id="16"/>
-    </w:p>
-    <w:p>
-      <w:pPr>
-        <w:spacing w:line="360" w:lineRule="auto"/>
-        <w:jc w:val="both"/>
-        <w:rPr>
-          <w:rFonts w:asciiTheme="majorHAnsi" w:hAnsiTheme="majorHAnsi" w:cstheme="majorHAnsi"/>
-        </w:rPr>
-      </w:pPr>
-      <w:r>
-        <w:rPr>
-          <w:rFonts w:asciiTheme="majorHAnsi" w:hAnsiTheme="majorHAnsi" w:cstheme="majorHAnsi"/>
-          <w:sz w:val="22"/>
-          <w:szCs w:val="22"/>
-        </w:rPr>
-        <w:t xml:space="preserve">From the predicted accuracies, we could see that the </w:t>
-      </w:r>
-      <w:r>
-        <w:rPr>
-          <w:rFonts w:asciiTheme="majorHAnsi" w:hAnsiTheme="majorHAnsi" w:cstheme="majorHAnsi"/>
-        </w:rPr>
-        <w:t>traditional</w:t>
-      </w:r>
-      <w:r>
-        <w:rPr>
-          <w:rFonts w:asciiTheme="majorHAnsi" w:hAnsiTheme="majorHAnsi" w:cstheme="majorHAnsi"/>
-          <w:sz w:val="22"/>
-          <w:szCs w:val="22"/>
-        </w:rPr>
-        <w:t xml:space="preserve"> models with the resampled </w:t>
-      </w:r>
-      <w:r>
-        <w:rPr>
-          <w:rFonts w:asciiTheme="majorHAnsi" w:hAnsiTheme="majorHAnsi" w:cstheme="majorHAnsi"/>
-          <w:sz w:val="22"/>
-          <w:szCs w:val="22"/>
-        </w:rPr>
-        <w:t>a</w:t>
-      </w:r>
-      <w:r>
-        <w:rPr>
-          <w:rFonts w:asciiTheme="majorHAnsi" w:hAnsiTheme="majorHAnsi" w:cstheme="majorHAnsi"/>
-          <w:sz w:val="22"/>
-          <w:szCs w:val="22"/>
-        </w:rPr>
-        <w:t xml:space="preserve">ugmented dataset is performing with </w:t>
-      </w:r>
-      <w:r>
-        <w:rPr>
-          <w:rFonts w:asciiTheme="majorHAnsi" w:hAnsiTheme="majorHAnsi" w:cstheme="majorHAnsi"/>
-          <w:sz w:val="22"/>
-          <w:szCs w:val="22"/>
-        </w:rPr>
-        <w:t xml:space="preserve">accuracy of </w:t>
-      </w:r>
-      <w:r>
-        <w:rPr>
-          <w:rFonts w:asciiTheme="majorHAnsi" w:hAnsiTheme="majorHAnsi" w:cstheme="majorHAnsi"/>
-        </w:rPr>
-        <w:t>57</w:t>
-      </w:r>
-      <w:r>
-        <w:rPr>
-          <w:rFonts w:asciiTheme="majorHAnsi" w:hAnsiTheme="majorHAnsi" w:cstheme="majorHAnsi"/>
-          <w:sz w:val="22"/>
-          <w:szCs w:val="22"/>
-        </w:rPr>
-        <w:t xml:space="preserve">% and </w:t>
-      </w:r>
-      <w:r>
-        <w:rPr>
-          <w:rFonts w:asciiTheme="majorHAnsi" w:hAnsiTheme="majorHAnsi" w:cstheme="majorHAnsi"/>
-        </w:rPr>
-        <w:t>55</w:t>
-      </w:r>
-      <w:r>
-        <w:rPr>
-          <w:rFonts w:asciiTheme="majorHAnsi" w:hAnsiTheme="majorHAnsi" w:cstheme="majorHAnsi"/>
-          <w:sz w:val="22"/>
-          <w:szCs w:val="22"/>
-        </w:rPr>
-        <w:t xml:space="preserve">% respectively. </w:t>
-      </w:r>
-      <w:r>
-        <w:rPr>
-          <w:rFonts w:asciiTheme="majorHAnsi" w:hAnsiTheme="majorHAnsi" w:cstheme="majorHAnsi"/>
-        </w:rPr>
-        <w:t>So,</w:t>
-      </w:r>
-      <w:r>
-        <w:rPr>
-          <w:rFonts w:asciiTheme="majorHAnsi" w:hAnsiTheme="majorHAnsi" w:cstheme="majorHAnsi"/>
-        </w:rPr>
-        <w:t xml:space="preserve"> we believe the Neural </w:t>
-      </w:r>
-      <w:r>
-        <w:rPr>
-          <w:rFonts w:asciiTheme="majorHAnsi" w:hAnsiTheme="majorHAnsi" w:cstheme="majorHAnsi"/>
-        </w:rPr>
-        <w:t>network-based</w:t>
-      </w:r>
-      <w:r>
-        <w:rPr>
-          <w:rFonts w:asciiTheme="majorHAnsi" w:hAnsiTheme="majorHAnsi" w:cstheme="majorHAnsi"/>
-        </w:rPr>
-        <w:t xml:space="preserve"> NLP model such as the </w:t>
-      </w:r>
-      <w:r>
-        <w:rPr>
-          <w:rFonts w:asciiTheme="majorHAnsi" w:hAnsiTheme="majorHAnsi" w:cstheme="majorHAnsi"/>
-          <w:sz w:val="22"/>
-          <w:szCs w:val="22"/>
-        </w:rPr>
-        <w:t xml:space="preserve">LSTM and GRU models </w:t>
-      </w:r>
-      <w:r>
-        <w:rPr>
-          <w:rFonts w:asciiTheme="majorHAnsi" w:hAnsiTheme="majorHAnsi" w:cstheme="majorHAnsi"/>
-        </w:rPr>
-        <w:t>will give better results,</w:t>
-      </w:r>
-      <w:r>
-        <w:rPr>
-          <w:rFonts w:asciiTheme="majorHAnsi" w:hAnsiTheme="majorHAnsi" w:cstheme="majorHAnsi"/>
-          <w:sz w:val="22"/>
-          <w:szCs w:val="22"/>
-        </w:rPr>
-        <w:t xml:space="preserve"> as it is </w:t>
-      </w:r>
-      <w:proofErr w:type="gramStart"/>
-      <w:r>
-        <w:rPr>
-          <w:rFonts w:asciiTheme="majorHAnsi" w:hAnsiTheme="majorHAnsi" w:cstheme="majorHAnsi"/>
-          <w:sz w:val="22"/>
-          <w:szCs w:val="22"/>
-        </w:rPr>
-        <w:t>faster</w:t>
-      </w:r>
-      <w:proofErr w:type="gramEnd"/>
-      <w:r>
-        <w:rPr>
-          <w:rFonts w:asciiTheme="majorHAnsi" w:hAnsiTheme="majorHAnsi" w:cstheme="majorHAnsi"/>
-          <w:sz w:val="22"/>
-          <w:szCs w:val="22"/>
-        </w:rPr>
-        <w:t xml:space="preserve"> and it takes care of the </w:t>
-      </w:r>
-      <w:r>
-        <w:rPr>
-          <w:rFonts w:asciiTheme="majorHAnsi" w:hAnsiTheme="majorHAnsi" w:cstheme="majorHAnsi"/>
-        </w:rPr>
-        <w:t>many</w:t>
-      </w:r>
-      <w:r>
-        <w:rPr>
-          <w:rFonts w:asciiTheme="majorHAnsi" w:hAnsiTheme="majorHAnsi" w:cstheme="majorHAnsi"/>
-          <w:sz w:val="22"/>
-          <w:szCs w:val="22"/>
-        </w:rPr>
-        <w:t xml:space="preserve"> problem</w:t>
-      </w:r>
-      <w:r>
-        <w:rPr>
-          <w:rFonts w:asciiTheme="majorHAnsi" w:hAnsiTheme="majorHAnsi" w:cstheme="majorHAnsi"/>
-        </w:rPr>
-        <w:t xml:space="preserve"> of the traditional models</w:t>
-      </w:r>
-      <w:r>
-        <w:rPr>
-          <w:rFonts w:asciiTheme="majorHAnsi" w:hAnsiTheme="majorHAnsi" w:cstheme="majorHAnsi"/>
-          <w:sz w:val="22"/>
-          <w:szCs w:val="22"/>
-        </w:rPr>
-        <w:t>.</w:t>
-      </w:r>
-    </w:p>
-    <w:p>
-      <w:pPr>
-        <w:pStyle w:val="Heading2"/>
-        <w:spacing w:line="360" w:lineRule="auto"/>
-        <w:jc w:val="both"/>
-        <w:rPr>
-          <w:rFonts w:cstheme="majorHAnsi"/>
-        </w:rPr>
-      </w:pPr>
-      <w:bookmarkStart w:id="17" w:name="_Toc56338443"/>
-      <w:r>
-        <w:rPr>
-          <w:rFonts w:cstheme="majorHAnsi"/>
-        </w:rPr>
-        <w:t>Model Clustering</w:t>
-      </w:r>
-      <w:bookmarkEnd w:id="17"/>
       <w:r>
         <w:rPr>
           <w:rFonts w:cstheme="majorHAnsi"/>
@@ -5882,7 +5981,7 @@
                     </pic:cNvPicPr>
                   </pic:nvPicPr>
                   <pic:blipFill>
-                    <a:blip r:embed="rId14" cstate="print">
+                    <a:blip r:embed="rId16" cstate="print">
                       <a:extLst>
                         <a:ext uri="{28A0092B-C50C-407E-A947-70E740481C1C}">
                           <a14:useLocalDpi xmlns:a14="http://schemas.microsoft.com/office/drawing/2010/main" val="0"/>
@@ -5923,7 +6022,7 @@
           <w:rFonts w:cstheme="majorHAnsi"/>
         </w:rPr>
       </w:pPr>
-      <w:bookmarkStart w:id="18" w:name="_Toc56338444"/>
+      <w:bookmarkStart w:id="17" w:name="_Toc56945757"/>
       <w:r>
         <w:rPr>
           <w:rFonts w:cstheme="majorHAnsi"/>
@@ -5937,7 +6036,7 @@
         </w:rPr>
         <w:t>WordCloud</w:t>
       </w:r>
-      <w:bookmarkEnd w:id="18"/>
+      <w:bookmarkEnd w:id="17"/>
       <w:proofErr w:type="spellEnd"/>
       <w:r>
         <w:rPr>
@@ -6054,6 +6153,7 @@
           <w:sz w:val="28"/>
           <w:szCs w:val="28"/>
         </w:rPr>
+        <w:lastRenderedPageBreak/>
         <w:drawing>
           <wp:inline distT="0" distB="0" distL="0" distR="0" wp14:anchorId="58C81E6C" wp14:editId="6267B0F3">
             <wp:extent cx="5727700" cy="2857500"/>
@@ -6072,7 +6172,7 @@
                     </pic:cNvPicPr>
                   </pic:nvPicPr>
                   <pic:blipFill>
-                    <a:blip r:embed="rId15">
+                    <a:blip r:embed="rId17">
                       <a:extLst>
                         <a:ext uri="{28A0092B-C50C-407E-A947-70E740481C1C}">
                           <a14:useLocalDpi xmlns:a14="http://schemas.microsoft.com/office/drawing/2010/main" val="0"/>
@@ -6127,7 +6227,6 @@
           <w:sz w:val="28"/>
           <w:szCs w:val="28"/>
         </w:rPr>
-        <w:lastRenderedPageBreak/>
         <w:drawing>
           <wp:inline distT="0" distB="0" distL="0" distR="0" wp14:anchorId="1DA0D3ED" wp14:editId="46C638A3">
             <wp:extent cx="5240020" cy="5191125"/>
@@ -6146,7 +6245,7 @@
                     </pic:cNvPicPr>
                   </pic:nvPicPr>
                   <pic:blipFill>
-                    <a:blip r:embed="rId16">
+                    <a:blip r:embed="rId18">
                       <a:extLst>
                         <a:ext uri="{28A0092B-C50C-407E-A947-70E740481C1C}">
                           <a14:useLocalDpi xmlns:a14="http://schemas.microsoft.com/office/drawing/2010/main" val="0"/>
@@ -6215,98 +6314,257 @@
           <w:rFonts w:cstheme="majorHAnsi"/>
         </w:rPr>
       </w:pPr>
-      <w:bookmarkStart w:id="19" w:name="_Toc56338445"/>
+      <w:bookmarkStart w:id="18" w:name="_Toc56945758"/>
       <w:r>
         <w:rPr>
           <w:rFonts w:cstheme="majorHAnsi"/>
         </w:rPr>
+        <w:lastRenderedPageBreak/>
         <w:t>Model evaluation</w:t>
       </w:r>
+      <w:bookmarkEnd w:id="18"/>
+    </w:p>
+    <w:p>
+      <w:pPr>
+        <w:spacing w:line="360" w:lineRule="auto"/>
+        <w:jc w:val="both"/>
+        <w:rPr>
+          <w:rFonts w:asciiTheme="majorHAnsi" w:hAnsiTheme="majorHAnsi" w:cstheme="majorHAnsi"/>
+          <w:sz w:val="22"/>
+          <w:szCs w:val="22"/>
+        </w:rPr>
+      </w:pPr>
+      <w:r>
+        <w:rPr>
+          <w:rFonts w:asciiTheme="majorHAnsi" w:hAnsiTheme="majorHAnsi" w:cstheme="majorHAnsi"/>
+        </w:rPr>
+        <w:t>Using the NLP models, f</w:t>
+      </w:r>
+      <w:r>
+        <w:rPr>
+          <w:rFonts w:asciiTheme="majorHAnsi" w:hAnsiTheme="majorHAnsi" w:cstheme="majorHAnsi"/>
+          <w:sz w:val="22"/>
+          <w:szCs w:val="22"/>
+        </w:rPr>
+        <w:t xml:space="preserve">rom the predicted accuracies, we could see that the LSTM </w:t>
+      </w:r>
+      <w:r>
+        <w:rPr>
+          <w:rFonts w:asciiTheme="majorHAnsi" w:hAnsiTheme="majorHAnsi" w:cstheme="majorHAnsi"/>
+          <w:sz w:val="22"/>
+          <w:szCs w:val="22"/>
+        </w:rPr>
+        <w:t xml:space="preserve">and LSTM Embedding </w:t>
+      </w:r>
+      <w:r>
+        <w:rPr>
+          <w:rFonts w:asciiTheme="majorHAnsi" w:hAnsiTheme="majorHAnsi" w:cstheme="majorHAnsi"/>
+          <w:sz w:val="22"/>
+          <w:szCs w:val="22"/>
+        </w:rPr>
+        <w:t xml:space="preserve">models with the resampled </w:t>
+      </w:r>
+      <w:r>
+        <w:rPr>
+          <w:rFonts w:asciiTheme="majorHAnsi" w:hAnsiTheme="majorHAnsi" w:cstheme="majorHAnsi"/>
+          <w:sz w:val="22"/>
+          <w:szCs w:val="22"/>
+        </w:rPr>
+        <w:t>a</w:t>
+      </w:r>
+      <w:r>
+        <w:rPr>
+          <w:rFonts w:asciiTheme="majorHAnsi" w:hAnsiTheme="majorHAnsi" w:cstheme="majorHAnsi"/>
+          <w:sz w:val="22"/>
+          <w:szCs w:val="22"/>
+        </w:rPr>
+        <w:t xml:space="preserve">ugmented dataset is performing well with </w:t>
+      </w:r>
+      <w:r>
+        <w:rPr>
+          <w:rFonts w:asciiTheme="majorHAnsi" w:hAnsiTheme="majorHAnsi" w:cstheme="majorHAnsi"/>
+        </w:rPr>
+        <w:t>more than 90% accuracy</w:t>
+      </w:r>
+      <w:r>
+        <w:rPr>
+          <w:rFonts w:asciiTheme="majorHAnsi" w:hAnsiTheme="majorHAnsi" w:cstheme="majorHAnsi"/>
+          <w:sz w:val="22"/>
+          <w:szCs w:val="22"/>
+        </w:rPr>
+        <w:t xml:space="preserve">. Although the differences in the accuracy are marginal, we have decided to go with the </w:t>
+      </w:r>
+      <w:r>
+        <w:rPr>
+          <w:rFonts w:asciiTheme="majorHAnsi" w:hAnsiTheme="majorHAnsi" w:cstheme="majorHAnsi"/>
+          <w:sz w:val="22"/>
+          <w:szCs w:val="22"/>
+        </w:rPr>
+        <w:t>LSTM model, due to the better performance and comparable training time. The prediction time for the LSTM model is superior to the LSTM Embedding model.</w:t>
+      </w:r>
+    </w:p>
+    <w:p>
+      <w:pPr>
+        <w:spacing w:line="360" w:lineRule="auto"/>
+        <w:jc w:val="both"/>
+        <w:rPr>
+          <w:rFonts w:asciiTheme="majorHAnsi" w:hAnsiTheme="majorHAnsi" w:cstheme="majorHAnsi"/>
+          <w:sz w:val="22"/>
+          <w:szCs w:val="22"/>
+        </w:rPr>
+      </w:pPr>
+    </w:p>
+    <w:p>
+      <w:pPr>
+        <w:spacing w:line="360" w:lineRule="auto"/>
+        <w:jc w:val="both"/>
+        <w:rPr>
+          <w:noProof/>
+        </w:rPr>
+      </w:pPr>
+      <w:r>
+        <w:rPr>
+          <w:noProof/>
+        </w:rPr>
+        <w:drawing>
+          <wp:inline distT="0" distB="0" distL="0" distR="0" wp14:anchorId="0B59F2E3" wp14:editId="015B5DAF">
+            <wp:extent cx="3505200" cy="886460"/>
+            <wp:effectExtent l="0" t="0" r="0" b="8890"/>
+            <wp:docPr id="11" name="Picture 11"/>
+            <wp:cNvGraphicFramePr>
+              <a:graphicFrameLocks xmlns:a="http://schemas.openxmlformats.org/drawingml/2006/main" noChangeAspect="1"/>
+            </wp:cNvGraphicFramePr>
+            <a:graphic xmlns:a="http://schemas.openxmlformats.org/drawingml/2006/main">
+              <a:graphicData uri="http://schemas.openxmlformats.org/drawingml/2006/picture">
+                <pic:pic xmlns:pic="http://schemas.openxmlformats.org/drawingml/2006/picture">
+                  <pic:nvPicPr>
+                    <pic:cNvPr id="1" name=""/>
+                    <pic:cNvPicPr/>
+                  </pic:nvPicPr>
+                  <pic:blipFill rotWithShape="1">
+                    <a:blip r:embed="rId19"/>
+                    <a:srcRect t="25999" r="38827" b="46497"/>
+                    <a:stretch/>
+                  </pic:blipFill>
+                  <pic:spPr bwMode="auto">
+                    <a:xfrm>
+                      <a:off x="0" y="0"/>
+                      <a:ext cx="3506113" cy="886691"/>
+                    </a:xfrm>
+                    <a:prstGeom prst="rect">
+                      <a:avLst/>
+                    </a:prstGeom>
+                    <a:ln>
+                      <a:noFill/>
+                    </a:ln>
+                    <a:extLst>
+                      <a:ext uri="{53640926-AAD7-44D8-BBD7-CCE9431645EC}">
+                        <a14:shadowObscured xmlns:a14="http://schemas.microsoft.com/office/drawing/2010/main"/>
+                      </a:ext>
+                    </a:extLst>
+                  </pic:spPr>
+                </pic:pic>
+              </a:graphicData>
+            </a:graphic>
+          </wp:inline>
+        </w:drawing>
+      </w:r>
+    </w:p>
+    <w:p>
+      <w:pPr>
+        <w:spacing w:line="360" w:lineRule="auto"/>
+        <w:jc w:val="both"/>
+        <w:rPr>
+          <w:noProof/>
+        </w:rPr>
+      </w:pPr>
+    </w:p>
+    <w:p>
+      <w:pPr>
+        <w:spacing w:line="360" w:lineRule="auto"/>
+        <w:jc w:val="both"/>
+        <w:rPr>
+          <w:rFonts w:asciiTheme="majorHAnsi" w:hAnsiTheme="majorHAnsi" w:cstheme="majorHAnsi"/>
+        </w:rPr>
+      </w:pPr>
+      <w:r>
+        <w:rPr>
+          <w:noProof/>
+        </w:rPr>
+        <w:drawing>
+          <wp:inline distT="0" distB="0" distL="0" distR="0" wp14:anchorId="39512EA7" wp14:editId="2234B921">
+            <wp:extent cx="3505200" cy="3223895"/>
+            <wp:effectExtent l="0" t="0" r="0" b="0"/>
+            <wp:docPr id="19" name="Picture 19"/>
+            <wp:cNvGraphicFramePr>
+              <a:graphicFrameLocks xmlns:a="http://schemas.openxmlformats.org/drawingml/2006/main" noChangeAspect="1"/>
+            </wp:cNvGraphicFramePr>
+            <a:graphic xmlns:a="http://schemas.openxmlformats.org/drawingml/2006/main">
+              <a:graphicData uri="http://schemas.openxmlformats.org/drawingml/2006/picture">
+                <pic:pic xmlns:pic="http://schemas.openxmlformats.org/drawingml/2006/picture">
+                  <pic:nvPicPr>
+                    <pic:cNvPr id="1" name=""/>
+                    <pic:cNvPicPr/>
+                  </pic:nvPicPr>
+                  <pic:blipFill rotWithShape="1">
+                    <a:blip r:embed="rId20"/>
+                    <a:srcRect l="166" r="38677"/>
+                    <a:stretch/>
+                  </pic:blipFill>
+                  <pic:spPr bwMode="auto">
+                    <a:xfrm>
+                      <a:off x="0" y="0"/>
+                      <a:ext cx="3505200" cy="3223895"/>
+                    </a:xfrm>
+                    <a:prstGeom prst="rect">
+                      <a:avLst/>
+                    </a:prstGeom>
+                    <a:ln>
+                      <a:noFill/>
+                    </a:ln>
+                    <a:extLst>
+                      <a:ext uri="{53640926-AAD7-44D8-BBD7-CCE9431645EC}">
+                        <a14:shadowObscured xmlns:a14="http://schemas.microsoft.com/office/drawing/2010/main"/>
+                      </a:ext>
+                    </a:extLst>
+                  </pic:spPr>
+                </pic:pic>
+              </a:graphicData>
+            </a:graphic>
+          </wp:inline>
+        </w:drawing>
+      </w:r>
+    </w:p>
+    <w:p>
+      <w:pPr>
+        <w:spacing w:line="360" w:lineRule="auto"/>
+        <w:jc w:val="both"/>
+        <w:rPr>
+          <w:rFonts w:asciiTheme="majorHAnsi" w:hAnsiTheme="majorHAnsi" w:cstheme="majorHAnsi"/>
+        </w:rPr>
+      </w:pPr>
+    </w:p>
+    <w:p>
+      <w:pPr>
+        <w:pStyle w:val="Heading2"/>
+        <w:spacing w:line="360" w:lineRule="auto"/>
+        <w:jc w:val="both"/>
+        <w:rPr>
+          <w:rFonts w:cstheme="majorHAnsi"/>
+        </w:rPr>
+      </w:pPr>
+      <w:bookmarkStart w:id="19" w:name="_Toc56945759"/>
+      <w:r>
+        <w:rPr>
+          <w:rFonts w:cstheme="majorHAnsi"/>
+        </w:rPr>
+        <w:t>Comparison to benchmark</w:t>
+      </w:r>
       <w:bookmarkEnd w:id="19"/>
-    </w:p>
-    <w:p>
-      <w:pPr>
-        <w:spacing w:line="360" w:lineRule="auto"/>
-        <w:jc w:val="both"/>
-        <w:rPr>
-          <w:rFonts w:asciiTheme="majorHAnsi" w:hAnsiTheme="majorHAnsi" w:cstheme="majorHAnsi"/>
-        </w:rPr>
-      </w:pPr>
-      <w:r>
-        <w:rPr>
-          <w:rFonts w:asciiTheme="majorHAnsi" w:hAnsiTheme="majorHAnsi" w:cstheme="majorHAnsi"/>
-        </w:rPr>
-        <w:t>Using the NLP models, f</w:t>
-      </w:r>
-      <w:r>
-        <w:rPr>
-          <w:rFonts w:asciiTheme="majorHAnsi" w:hAnsiTheme="majorHAnsi" w:cstheme="majorHAnsi"/>
-          <w:sz w:val="22"/>
-          <w:szCs w:val="22"/>
-        </w:rPr>
-        <w:t xml:space="preserve">rom the predicted accuracies, we could see that the LSTM and GRU models with the resampled </w:t>
-      </w:r>
-      <w:r>
-        <w:rPr>
-          <w:rFonts w:asciiTheme="majorHAnsi" w:hAnsiTheme="majorHAnsi" w:cstheme="majorHAnsi"/>
-          <w:sz w:val="22"/>
-          <w:szCs w:val="22"/>
-        </w:rPr>
-        <w:t>a</w:t>
-      </w:r>
-      <w:r>
-        <w:rPr>
-          <w:rFonts w:asciiTheme="majorHAnsi" w:hAnsiTheme="majorHAnsi" w:cstheme="majorHAnsi"/>
-          <w:sz w:val="22"/>
-          <w:szCs w:val="22"/>
-        </w:rPr>
-        <w:t xml:space="preserve">ugmented dataset is performing well with </w:t>
-      </w:r>
-      <w:r>
-        <w:rPr>
-          <w:rFonts w:asciiTheme="majorHAnsi" w:hAnsiTheme="majorHAnsi" w:cstheme="majorHAnsi"/>
-        </w:rPr>
-        <w:t>more than 90% accuracy</w:t>
-      </w:r>
-      <w:r>
-        <w:rPr>
-          <w:rFonts w:asciiTheme="majorHAnsi" w:hAnsiTheme="majorHAnsi" w:cstheme="majorHAnsi"/>
-          <w:sz w:val="22"/>
-          <w:szCs w:val="22"/>
-        </w:rPr>
-        <w:t>. Although the differences in the accuracy are marginal, we have decided to go with the GRU model as it is faster than LSTM and it takes care of the vanishing gradient problem.</w:t>
-      </w:r>
-    </w:p>
-    <w:p>
-      <w:pPr>
-        <w:spacing w:line="360" w:lineRule="auto"/>
-        <w:jc w:val="both"/>
-        <w:rPr>
-          <w:rFonts w:asciiTheme="majorHAnsi" w:hAnsiTheme="majorHAnsi" w:cstheme="majorHAnsi"/>
-        </w:rPr>
-      </w:pPr>
-    </w:p>
-    <w:p>
-      <w:pPr>
-        <w:pStyle w:val="Heading2"/>
-        <w:spacing w:line="360" w:lineRule="auto"/>
-        <w:jc w:val="both"/>
+      <w:r>
         <w:rPr>
           <w:rFonts w:cstheme="majorHAnsi"/>
         </w:rPr>
-      </w:pPr>
-      <w:bookmarkStart w:id="20" w:name="_Toc56338446"/>
-      <w:r>
-        <w:rPr>
-          <w:rFonts w:cstheme="majorHAnsi"/>
-        </w:rPr>
-        <w:t>Comparison to benchmark</w:t>
-      </w:r>
-      <w:bookmarkEnd w:id="20"/>
-      <w:r>
-        <w:rPr>
-          <w:rFonts w:cstheme="majorHAnsi"/>
-        </w:rPr>
         <w:t xml:space="preserve"> </w:t>
       </w:r>
     </w:p>
@@ -6372,8 +6630,23 @@
           <w:sz w:val="22"/>
           <w:szCs w:val="22"/>
         </w:rPr>
-        <w:lastRenderedPageBreak/>
-        <w:t xml:space="preserve">From the prediction results we see that the GRU model based on the resampled data </w:t>
+        <w:t xml:space="preserve">From the prediction results we see that the </w:t>
+      </w:r>
+      <w:r>
+        <w:rPr>
+          <w:rFonts w:asciiTheme="majorHAnsi" w:hAnsiTheme="majorHAnsi" w:cstheme="majorHAnsi"/>
+          <w:sz w:val="22"/>
+          <w:szCs w:val="22"/>
+        </w:rPr>
+        <w:t>LSTM</w:t>
+      </w:r>
+      <w:r>
+        <w:rPr>
+          <w:rFonts w:asciiTheme="majorHAnsi" w:hAnsiTheme="majorHAnsi" w:cstheme="majorHAnsi"/>
+          <w:sz w:val="22"/>
+          <w:szCs w:val="22"/>
+        </w:rPr>
+        <w:t xml:space="preserve"> model based on the resampled data </w:t>
       </w:r>
       <w:proofErr w:type="gramStart"/>
       <w:r>
@@ -6391,7 +6664,39 @@
           <w:sz w:val="22"/>
           <w:szCs w:val="22"/>
         </w:rPr>
-        <w:t xml:space="preserve"> achieve an accuracy of 91.24% which is above our benchmark.</w:t>
+        <w:t xml:space="preserve"> achieve an accuracy of </w:t>
+      </w:r>
+      <w:r>
+        <w:rPr>
+          <w:rFonts w:asciiTheme="majorHAnsi" w:hAnsiTheme="majorHAnsi" w:cstheme="majorHAnsi"/>
+          <w:sz w:val="22"/>
+          <w:szCs w:val="22"/>
+        </w:rPr>
+        <w:t>~</w:t>
+      </w:r>
+      <w:r>
+        <w:rPr>
+          <w:rFonts w:asciiTheme="majorHAnsi" w:hAnsiTheme="majorHAnsi" w:cstheme="majorHAnsi"/>
+          <w:sz w:val="22"/>
+          <w:szCs w:val="22"/>
+        </w:rPr>
+        <w:t>9</w:t>
+      </w:r>
+      <w:r>
+        <w:rPr>
+          <w:rFonts w:asciiTheme="majorHAnsi" w:hAnsiTheme="majorHAnsi" w:cstheme="majorHAnsi"/>
+          <w:sz w:val="22"/>
+          <w:szCs w:val="22"/>
+        </w:rPr>
+        <w:t>1</w:t>
+      </w:r>
+      <w:r>
+        <w:rPr>
+          <w:rFonts w:asciiTheme="majorHAnsi" w:hAnsiTheme="majorHAnsi" w:cstheme="majorHAnsi"/>
+          <w:sz w:val="22"/>
+          <w:szCs w:val="22"/>
+        </w:rPr>
+        <w:t>% which is above our benchmark.</w:t>
       </w:r>
     </w:p>
     <w:p>
@@ -6417,14 +6722,135 @@
           <w:rFonts w:cstheme="majorHAnsi"/>
         </w:rPr>
       </w:pPr>
-      <w:bookmarkStart w:id="21" w:name="_Toc56338447"/>
+      <w:bookmarkStart w:id="20" w:name="_Toc56945760"/>
       <w:r>
         <w:rPr>
           <w:rFonts w:cstheme="majorHAnsi"/>
         </w:rPr>
+        <w:lastRenderedPageBreak/>
         <w:t>How to improve your model performance?</w:t>
       </w:r>
+      <w:bookmarkEnd w:id="20"/>
+    </w:p>
+    <w:p>
+      <w:pPr>
+        <w:pStyle w:val="Default"/>
+        <w:spacing w:line="360" w:lineRule="auto"/>
+        <w:jc w:val="both"/>
+        <w:rPr>
+          <w:rFonts w:asciiTheme="majorHAnsi" w:hAnsiTheme="majorHAnsi" w:cstheme="majorHAnsi"/>
+          <w:sz w:val="22"/>
+          <w:szCs w:val="22"/>
+        </w:rPr>
+      </w:pPr>
+      <w:r>
+        <w:rPr>
+          <w:rFonts w:asciiTheme="majorHAnsi" w:hAnsiTheme="majorHAnsi" w:cstheme="majorHAnsi"/>
+          <w:sz w:val="22"/>
+          <w:szCs w:val="22"/>
+        </w:rPr>
+        <w:t xml:space="preserve">We </w:t>
+      </w:r>
+      <w:r>
+        <w:rPr>
+          <w:rFonts w:asciiTheme="majorHAnsi" w:hAnsiTheme="majorHAnsi" w:cstheme="majorHAnsi"/>
+          <w:sz w:val="22"/>
+          <w:szCs w:val="22"/>
+        </w:rPr>
+        <w:t>have</w:t>
+      </w:r>
+      <w:r>
+        <w:rPr>
+          <w:rFonts w:asciiTheme="majorHAnsi" w:hAnsiTheme="majorHAnsi" w:cstheme="majorHAnsi"/>
+          <w:sz w:val="22"/>
+          <w:szCs w:val="22"/>
+        </w:rPr>
+        <w:t xml:space="preserve"> assess</w:t>
+      </w:r>
+      <w:r>
+        <w:rPr>
+          <w:rFonts w:asciiTheme="majorHAnsi" w:hAnsiTheme="majorHAnsi" w:cstheme="majorHAnsi"/>
+          <w:sz w:val="22"/>
+          <w:szCs w:val="22"/>
+        </w:rPr>
+        <w:t>ed</w:t>
+      </w:r>
+      <w:r>
+        <w:rPr>
+          <w:rFonts w:asciiTheme="majorHAnsi" w:hAnsiTheme="majorHAnsi" w:cstheme="majorHAnsi"/>
+          <w:sz w:val="22"/>
+          <w:szCs w:val="22"/>
+        </w:rPr>
+        <w:t xml:space="preserve"> the best suited </w:t>
+      </w:r>
+      <w:r>
+        <w:rPr>
+          <w:rFonts w:asciiTheme="majorHAnsi" w:hAnsiTheme="majorHAnsi" w:cstheme="majorHAnsi"/>
+          <w:sz w:val="22"/>
+          <w:szCs w:val="22"/>
+        </w:rPr>
+        <w:t xml:space="preserve">hyper- </w:t>
+      </w:r>
+      <w:r>
+        <w:rPr>
+          <w:rFonts w:asciiTheme="majorHAnsi" w:hAnsiTheme="majorHAnsi" w:cstheme="majorHAnsi"/>
+          <w:sz w:val="22"/>
+          <w:szCs w:val="22"/>
+        </w:rPr>
+        <w:t xml:space="preserve">parameters for our model by using Random Search CV techniques. We intend to use these techniques more comprehensively in the subsequent part of the project. Further as detailed below if some of the limitations of the data can be </w:t>
+      </w:r>
+      <w:r>
+        <w:rPr>
+          <w:rFonts w:asciiTheme="majorHAnsi" w:hAnsiTheme="majorHAnsi" w:cstheme="majorHAnsi"/>
+          <w:sz w:val="22"/>
+          <w:szCs w:val="22"/>
+        </w:rPr>
+        <w:t>addressed,</w:t>
+      </w:r>
+      <w:r>
+        <w:rPr>
+          <w:rFonts w:asciiTheme="majorHAnsi" w:hAnsiTheme="majorHAnsi" w:cstheme="majorHAnsi"/>
+          <w:sz w:val="22"/>
+          <w:szCs w:val="22"/>
+        </w:rPr>
+        <w:t xml:space="preserve"> we can obtain a model with a superior accuracy. </w:t>
+      </w:r>
+    </w:p>
+    <w:p>
+      <w:pPr>
+        <w:pStyle w:val="Default"/>
+        <w:spacing w:line="360" w:lineRule="auto"/>
+        <w:jc w:val="both"/>
+        <w:rPr>
+          <w:rFonts w:asciiTheme="majorHAnsi" w:hAnsiTheme="majorHAnsi" w:cstheme="majorHAnsi"/>
+          <w:sz w:val="22"/>
+          <w:szCs w:val="22"/>
+        </w:rPr>
+      </w:pPr>
+    </w:p>
+    <w:p>
+      <w:pPr>
+        <w:pStyle w:val="Heading1"/>
+        <w:spacing w:line="360" w:lineRule="auto"/>
+        <w:jc w:val="both"/>
+        <w:rPr>
+          <w:rFonts w:cstheme="majorHAnsi"/>
+        </w:rPr>
+      </w:pPr>
+      <w:bookmarkStart w:id="21" w:name="_Toc56945761"/>
+      <w:r>
+        <w:rPr>
+          <w:rFonts w:cstheme="majorHAnsi"/>
+        </w:rPr>
+        <w:t>Implications</w:t>
+      </w:r>
       <w:bookmarkEnd w:id="21"/>
+      <w:r>
+        <w:rPr>
+          <w:rFonts w:cstheme="majorHAnsi"/>
+        </w:rPr>
+        <w:t xml:space="preserve"> </w:t>
+      </w:r>
     </w:p>
     <w:p>
       <w:pPr>
@@ -6443,31 +6869,23 @@
           <w:sz w:val="22"/>
           <w:szCs w:val="22"/>
         </w:rPr>
-        <w:t xml:space="preserve">Prior to improving the model performance, we better understand the improvement areas of the current model. </w:t>
-      </w:r>
-      <w:r>
-        <w:rPr>
-          <w:rFonts w:asciiTheme="majorHAnsi" w:hAnsiTheme="majorHAnsi" w:cstheme="majorHAnsi"/>
-          <w:sz w:val="22"/>
-          <w:szCs w:val="22"/>
-        </w:rPr>
-        <w:t xml:space="preserve">We can assess the best suited parameters for our model by using Grid Search CV and Random Search CV techniques. We intend to use these techniques more comprehensively in the subsequent part of the project. Further as detailed below if some of the limitations of the data can be </w:t>
-      </w:r>
-      <w:r>
-        <w:rPr>
-          <w:rFonts w:asciiTheme="majorHAnsi" w:hAnsiTheme="majorHAnsi" w:cstheme="majorHAnsi"/>
-          <w:sz w:val="22"/>
-          <w:szCs w:val="22"/>
-        </w:rPr>
-        <w:t>addressed,</w:t>
-      </w:r>
-      <w:r>
-        <w:rPr>
-          <w:rFonts w:asciiTheme="majorHAnsi" w:hAnsiTheme="majorHAnsi" w:cstheme="majorHAnsi"/>
-          <w:sz w:val="22"/>
-          <w:szCs w:val="22"/>
-        </w:rPr>
-        <w:t xml:space="preserve"> we can obtain a model with a superior accuracy. </w:t>
+        <w:t xml:space="preserve">Although this model can classify the IT tickets with </w:t>
+      </w:r>
+      <w:r>
+        <w:rPr>
+          <w:rFonts w:asciiTheme="majorHAnsi" w:hAnsiTheme="majorHAnsi" w:cstheme="majorHAnsi"/>
+          <w:sz w:val="22"/>
+          <w:szCs w:val="22"/>
+        </w:rPr>
+        <w:t>~</w:t>
+      </w:r>
+      <w:r>
+        <w:rPr>
+          <w:rFonts w:asciiTheme="majorHAnsi" w:hAnsiTheme="majorHAnsi" w:cstheme="majorHAnsi"/>
+          <w:sz w:val="22"/>
+          <w:szCs w:val="22"/>
+        </w:rPr>
+        <w:t xml:space="preserve">91% accuracy, to achieve better accuracy in the real world it would be good if the business can collect additional data around 300 records for each group. </w:t>
       </w:r>
     </w:p>
     <w:p>
@@ -6491,70 +6909,14 @@
           <w:rFonts w:cstheme="majorHAnsi"/>
         </w:rPr>
       </w:pPr>
-      <w:bookmarkStart w:id="22" w:name="_Toc56338448"/>
+      <w:bookmarkStart w:id="22" w:name="_Toc56945762"/>
       <w:r>
         <w:rPr>
           <w:rFonts w:cstheme="majorHAnsi"/>
         </w:rPr>
-        <w:t>Implications</w:t>
+        <w:t>Limitations</w:t>
       </w:r>
       <w:bookmarkEnd w:id="22"/>
-      <w:r>
-        <w:rPr>
-          <w:rFonts w:cstheme="majorHAnsi"/>
-        </w:rPr>
-        <w:t xml:space="preserve"> </w:t>
-      </w:r>
-    </w:p>
-    <w:p>
-      <w:pPr>
-        <w:pStyle w:val="Default"/>
-        <w:spacing w:line="360" w:lineRule="auto"/>
-        <w:jc w:val="both"/>
-        <w:rPr>
-          <w:rFonts w:asciiTheme="majorHAnsi" w:hAnsiTheme="majorHAnsi" w:cstheme="majorHAnsi"/>
-          <w:sz w:val="22"/>
-          <w:szCs w:val="22"/>
-        </w:rPr>
-      </w:pPr>
-      <w:r>
-        <w:rPr>
-          <w:rFonts w:asciiTheme="majorHAnsi" w:hAnsiTheme="majorHAnsi" w:cstheme="majorHAnsi"/>
-          <w:sz w:val="22"/>
-          <w:szCs w:val="22"/>
-        </w:rPr>
-        <w:t xml:space="preserve">Although this model can classify the IT tickets with 91.24% accuracy, to achieve better accuracy in the real world it would be good if the business can collect additional data around 300 records for each group. </w:t>
-      </w:r>
-    </w:p>
-    <w:p>
-      <w:pPr>
-        <w:pStyle w:val="Default"/>
-        <w:spacing w:line="360" w:lineRule="auto"/>
-        <w:jc w:val="both"/>
-        <w:rPr>
-          <w:rFonts w:asciiTheme="majorHAnsi" w:hAnsiTheme="majorHAnsi" w:cstheme="majorHAnsi"/>
-          <w:sz w:val="22"/>
-          <w:szCs w:val="22"/>
-        </w:rPr>
-      </w:pPr>
-    </w:p>
-    <w:p>
-      <w:pPr>
-        <w:pStyle w:val="Heading1"/>
-        <w:spacing w:line="360" w:lineRule="auto"/>
-        <w:jc w:val="both"/>
-        <w:rPr>
-          <w:rFonts w:cstheme="majorHAnsi"/>
-        </w:rPr>
-      </w:pPr>
-      <w:bookmarkStart w:id="23" w:name="_Toc56338449"/>
-      <w:r>
-        <w:rPr>
-          <w:rFonts w:cstheme="majorHAnsi"/>
-        </w:rPr>
-        <w:t>Limitations</w:t>
-      </w:r>
-      <w:bookmarkEnd w:id="23"/>
       <w:r>
         <w:rPr>
           <w:rFonts w:cstheme="majorHAnsi"/>
@@ -6677,14 +7039,26 @@
           <w:rFonts w:cstheme="majorHAnsi"/>
         </w:rPr>
       </w:pPr>
-      <w:bookmarkStart w:id="24" w:name="_Toc56338450"/>
+      <w:bookmarkStart w:id="23" w:name="_Toc56945763"/>
       <w:r>
         <w:rPr>
           <w:rFonts w:cstheme="majorHAnsi"/>
         </w:rPr>
-        <w:t>Suggestions for feature model improvement</w:t>
-      </w:r>
-      <w:bookmarkEnd w:id="24"/>
+        <w:t>Suggestions for f</w:t>
+      </w:r>
+      <w:r>
+        <w:rPr>
+          <w:rFonts w:cstheme="majorHAnsi"/>
+        </w:rPr>
+        <w:t>uture</w:t>
+      </w:r>
+      <w:r>
+        <w:rPr>
+          <w:rFonts w:cstheme="majorHAnsi"/>
+        </w:rPr>
+        <w:t xml:space="preserve"> model improvement</w:t>
+      </w:r>
+      <w:bookmarkEnd w:id="23"/>
     </w:p>
     <w:p>
       <w:pPr>
@@ -6737,15 +7111,17 @@
       </w:r>
     </w:p>
     <w:sectPr>
-      <w:headerReference w:type="even" r:id="rId17"/>
-      <w:headerReference w:type="default" r:id="rId18"/>
-      <w:footerReference w:type="even" r:id="rId19"/>
-      <w:footerReference w:type="default" r:id="rId20"/>
-      <w:headerReference w:type="first" r:id="rId21"/>
-      <w:footerReference w:type="first" r:id="rId22"/>
+      <w:headerReference w:type="even" r:id="rId21"/>
+      <w:headerReference w:type="default" r:id="rId22"/>
+      <w:footerReference w:type="even" r:id="rId23"/>
+      <w:footerReference w:type="default" r:id="rId24"/>
+      <w:headerReference w:type="first" r:id="rId25"/>
+      <w:footerReference w:type="first" r:id="rId26"/>
       <w:pgSz w:w="11906" w:h="16838"/>
       <w:pgMar w:top="964" w:right="1440" w:bottom="964" w:left="1440" w:header="709" w:footer="709" w:gutter="0"/>
+      <w:pgNumType w:start="0"/>
       <w:cols w:space="708"/>
+      <w:titlePg/>
       <w:docGrid w:linePitch="360"/>
     </w:sectPr>
   </w:body>
@@ -8206,6 +8582,7 @@
   </w:style>
   <w:style w:type="paragraph" w:styleId="NoSpacing">
     <w:name w:val="No Spacing"/>
+    <w:link w:val="NoSpacingChar"/>
     <w:uiPriority w:val="1"/>
     <w:qFormat/>
     <w:rsid w:val="00AB26A1"/>
@@ -8402,6 +8779,32 @@
       <w:color w:val="0563C1" w:themeColor="hyperlink"/>
       <w:u w:val="single"/>
     </w:rPr>
+  </w:style>
+  <w:style w:type="table" w:styleId="TableGrid">
+    <w:name w:val="Table Grid"/>
+    <w:basedOn w:val="TableNormal"/>
+    <w:uiPriority w:val="39"/>
+    <w:rsid w:val="00612F3B"/>
+    <w:pPr>
+      <w:spacing w:after="0" w:line="240" w:lineRule="auto"/>
+    </w:pPr>
+    <w:tblPr>
+      <w:tblBorders>
+        <w:top w:val="single" w:sz="4" w:space="0" w:color="auto"/>
+        <w:left w:val="single" w:sz="4" w:space="0" w:color="auto"/>
+        <w:bottom w:val="single" w:sz="4" w:space="0" w:color="auto"/>
+        <w:right w:val="single" w:sz="4" w:space="0" w:color="auto"/>
+        <w:insideH w:val="single" w:sz="4" w:space="0" w:color="auto"/>
+        <w:insideV w:val="single" w:sz="4" w:space="0" w:color="auto"/>
+      </w:tblBorders>
+    </w:tblPr>
+  </w:style>
+  <w:style w:type="character" w:customStyle="1" w:styleId="NoSpacingChar">
+    <w:name w:val="No Spacing Char"/>
+    <w:basedOn w:val="DefaultParagraphFont"/>
+    <w:link w:val="NoSpacing"/>
+    <w:uiPriority w:val="1"/>
+    <w:rsid w:val="00503094"/>
   </w:style>
 </w:styles>
 </file>

</xml_diff>